<commit_message>
Updated resume with projects etc
</commit_message>
<xml_diff>
--- a/Resume.docx
+++ b/Resume.docx
@@ -5,8 +5,8 @@
     <w:tbl>
       <w:tblPr>
         <w:tblStyle w:val="TableGrid"/>
-        <w:tblW w:w="5000" w:type="pct"/>
-        <w:tblInd w:w="5" w:type="dxa"/>
+        <w:tblW w:w="5425" w:type="pct"/>
+        <w:tblInd w:w="-720" w:type="dxa"/>
         <w:tblBorders>
           <w:top w:val="none" w:sz="0" w:space="0" w:color="auto"/>
           <w:left w:val="none" w:sz="0" w:space="0" w:color="auto"/>
@@ -25,16 +25,24 @@
         <w:tblDescription w:val="First table is the name and contact info layout table. Second table is the objective table"/>
       </w:tblPr>
       <w:tblGrid>
-        <w:gridCol w:w="6120"/>
+        <w:gridCol w:w="725"/>
+        <w:gridCol w:w="182"/>
+        <w:gridCol w:w="5938"/>
         <w:gridCol w:w="4680"/>
+        <w:gridCol w:w="193"/>
       </w:tblGrid>
       <w:tr>
         <w:trPr>
+          <w:gridBefore w:val="1"/>
+          <w:gridAfter w:val="1"/>
+          <w:wBefore w:w="725" w:type="dxa"/>
+          <w:wAfter w:w="193" w:type="dxa"/>
           <w:trHeight w:hRule="exact" w:val="1944"/>
         </w:trPr>
         <w:tc>
           <w:tcPr>
-            <w:tcW w:w="4896" w:type="dxa"/>
+            <w:tcW w:w="6120" w:type="dxa"/>
+            <w:gridSpan w:val="2"/>
             <w:tcMar>
               <w:right w:w="144" w:type="dxa"/>
             </w:tcMar>
@@ -59,7 +67,7 @@
         </w:tc>
         <w:tc>
           <w:tcPr>
-            <w:tcW w:w="3744" w:type="dxa"/>
+            <w:tcW w:w="4680" w:type="dxa"/>
             <w:tcMar>
               <w:left w:w="144" w:type="dxa"/>
             </w:tcMar>
@@ -69,6 +77,75 @@
             <w:pPr>
               <w:pStyle w:val="ContactInfo"/>
             </w:pPr>
+            <w:r>
+              <w:rPr>
+                <w:noProof/>
+              </w:rPr>
+              <w:drawing>
+                <wp:anchor distT="0" distB="0" distL="114300" distR="114300" simplePos="0" relativeHeight="251658240" behindDoc="0" locked="0" layoutInCell="1" allowOverlap="1" wp14:anchorId="277C828D" wp14:editId="7836D643">
+                  <wp:simplePos x="0" y="0"/>
+                  <wp:positionH relativeFrom="column">
+                    <wp:posOffset>2705735</wp:posOffset>
+                  </wp:positionH>
+                  <wp:positionV relativeFrom="page">
+                    <wp:posOffset>23495</wp:posOffset>
+                  </wp:positionV>
+                  <wp:extent cx="164465" cy="164465"/>
+                  <wp:effectExtent l="0" t="0" r="6985" b="6985"/>
+                  <wp:wrapSquare wrapText="bothSides"/>
+                  <wp:docPr id="1508226453" name="Graphic 1" descr="Web design outline"/>
+                  <wp:cNvGraphicFramePr>
+                    <a:graphicFrameLocks xmlns:a="http://schemas.openxmlformats.org/drawingml/2006/main" noChangeAspect="1"/>
+                  </wp:cNvGraphicFramePr>
+                  <a:graphic xmlns:a="http://schemas.openxmlformats.org/drawingml/2006/main">
+                    <a:graphicData uri="http://schemas.openxmlformats.org/drawingml/2006/picture">
+                      <pic:pic xmlns:pic="http://schemas.openxmlformats.org/drawingml/2006/picture">
+                        <pic:nvPicPr>
+                          <pic:cNvPr id="1508226453" name="Graphic 1" descr="Web design outline"/>
+                          <pic:cNvPicPr/>
+                        </pic:nvPicPr>
+                        <pic:blipFill>
+                          <a:blip r:embed="rId12" cstate="print">
+                            <a:extLst>
+                              <a:ext uri="{28A0092B-C50C-407E-A947-70E740481C1C}">
+                                <a14:useLocalDpi xmlns:a14="http://schemas.microsoft.com/office/drawing/2010/main" val="0"/>
+                              </a:ext>
+                              <a:ext uri="{96DAC541-7B7A-43D3-8B79-37D633B846F1}">
+                                <asvg:svgBlip xmlns:asvg="http://schemas.microsoft.com/office/drawing/2016/SVG/main" r:embed="rId13"/>
+                              </a:ext>
+                            </a:extLst>
+                          </a:blip>
+                          <a:stretch>
+                            <a:fillRect/>
+                          </a:stretch>
+                        </pic:blipFill>
+                        <pic:spPr>
+                          <a:xfrm>
+                            <a:off x="0" y="0"/>
+                            <a:ext cx="164465" cy="164465"/>
+                          </a:xfrm>
+                          <a:prstGeom prst="rect">
+                            <a:avLst/>
+                          </a:prstGeom>
+                        </pic:spPr>
+                      </pic:pic>
+                    </a:graphicData>
+                  </a:graphic>
+                  <wp14:sizeRelH relativeFrom="margin">
+                    <wp14:pctWidth>0</wp14:pctWidth>
+                  </wp14:sizeRelH>
+                  <wp14:sizeRelV relativeFrom="margin">
+                    <wp14:pctHeight>0</wp14:pctHeight>
+                  </wp14:sizeRelV>
+                </wp:anchor>
+              </w:drawing>
+            </w:r>
+            <w:r>
+              <w:t>CalebKornegay.github.i</w:t>
+            </w:r>
+            <w:r>
+              <w:t>o</w:t>
+            </w:r>
           </w:p>
           <w:p>
             <w:pPr>
@@ -86,7 +163,6 @@
                 <w15:appearance w15:val="hidden"/>
                 <w:text w:multiLine="1"/>
               </w:sdtPr>
-              <w:sdtEndPr/>
               <w:sdtContent>
                 <w:r>
                   <w:t>(615) 924-4117</w:t>
@@ -901,7 +977,6 @@
                 <w15:appearance w15:val="hidden"/>
                 <w:text w:multiLine="1"/>
               </w:sdtPr>
-              <w:sdtEndPr/>
               <w:sdtContent>
                 <w:r>
                   <w:t>caleb.kornegay@gmail.com</w:t>
@@ -1171,43 +1246,16 @@
           </w:p>
         </w:tc>
       </w:tr>
-    </w:tbl>
-    <w:p>
-      <w:pPr>
-        <w:rPr>
-          <w:rFonts w:ascii="Calibri Light" w:eastAsia="Calibri Light" w:hAnsi="Calibri Light" w:cs="Calibri Light"/>
-          <w:color w:val="4C4C4C"/>
-        </w:rPr>
-      </w:pPr>
-    </w:p>
-    <w:tbl>
-      <w:tblPr>
-        <w:tblStyle w:val="TableGrid"/>
-        <w:tblW w:w="5425" w:type="pct"/>
-        <w:tblInd w:w="-720" w:type="dxa"/>
-        <w:tblBorders>
-          <w:top w:val="none" w:sz="0" w:space="0" w:color="auto"/>
-          <w:left w:val="none" w:sz="0" w:space="0" w:color="auto"/>
-          <w:bottom w:val="none" w:sz="0" w:space="0" w:color="auto"/>
-          <w:right w:val="none" w:sz="0" w:space="0" w:color="auto"/>
-          <w:insideH w:val="none" w:sz="0" w:space="0" w:color="auto"/>
-          <w:insideV w:val="none" w:sz="0" w:space="0" w:color="auto"/>
-        </w:tblBorders>
-        <w:tblCellMar>
-          <w:left w:w="0" w:type="dxa"/>
-          <w:right w:w="0" w:type="dxa"/>
-        </w:tblCellMar>
-        <w:tblLook w:val="04A0" w:firstRow="1" w:lastRow="0" w:firstColumn="1" w:lastColumn="0" w:noHBand="0" w:noVBand="1"/>
-        <w:tblDescription w:val="Education layout table"/>
-      </w:tblPr>
-      <w:tblGrid>
-        <w:gridCol w:w="907"/>
-        <w:gridCol w:w="10811"/>
-      </w:tblGrid>
       <w:tr>
+        <w:tblPrEx>
+          <w:tblCellMar>
+            <w:bottom w:w="0" w:type="dxa"/>
+          </w:tblCellMar>
+        </w:tblPrEx>
         <w:tc>
           <w:tcPr>
-            <w:tcW w:w="720" w:type="dxa"/>
+            <w:tcW w:w="907" w:type="dxa"/>
+            <w:gridSpan w:val="2"/>
             <w:tcMar>
               <w:right w:w="216" w:type="dxa"/>
             </w:tcMar>
@@ -3391,7 +3439,8 @@
         </w:tc>
         <w:tc>
           <w:tcPr>
-            <w:tcW w:w="8587" w:type="dxa"/>
+            <w:tcW w:w="10811" w:type="dxa"/>
+            <w:gridSpan w:val="3"/>
           </w:tcPr>
           <w:p>
             <w:pPr>
@@ -3409,7 +3458,6 @@
                 <w:showingPlcHdr/>
                 <w15:appearance w15:val="hidden"/>
               </w:sdtPr>
-              <w:sdtEndPr/>
               <w:sdtContent>
                 <w:r>
                   <w:t>Education</w:t>
@@ -3436,19 +3484,11 @@
         </w:rPr>
         <w:t>University of Tennessee, Knoxville</w:t>
       </w:r>
-    </w:p>
-    <w:p>
-      <w:pPr>
-        <w:pStyle w:val="Heading3"/>
-      </w:pPr>
       <w:r>
-        <w:t>8/2021</w:t>
-      </w:r>
-      <w:r>
-        <w:t xml:space="preserve"> – </w:t>
-      </w:r>
-      <w:r>
-        <w:t>5/2025</w:t>
+        <w:rPr>
+          <w:rStyle w:val="Emphasis"/>
+        </w:rPr>
+        <w:t xml:space="preserve"> 8/2021 – 5/2025</w:t>
       </w:r>
     </w:p>
     <w:p>
@@ -3468,41 +3508,17 @@
       <w:r>
         <w:t xml:space="preserve"> GPA</w:t>
       </w:r>
-    </w:p>
-    <w:p>
-      <w:pPr>
-        <w:pStyle w:val="ListParagraph"/>
-        <w:numPr>
-          <w:ilvl w:val="0"/>
-          <w:numId w:val="16"/>
-        </w:numPr>
-      </w:pPr>
-      <w:r>
-        <w:t>UTK eSports club</w:t>
-      </w:r>
-      <w:r>
-        <w:t xml:space="preserve"> (co-captain)</w:t>
-      </w:r>
       <w:r>
         <w:t xml:space="preserve">, </w:t>
       </w:r>
       <w:r>
-        <w:t>Lunabotics (</w:t>
+        <w:t>UTK eSports club (co-captain), Lunabotics (</w:t>
       </w:r>
       <w:r>
-        <w:t>programming)</w:t>
+        <w:t>controls</w:t>
       </w:r>
       <w:r>
-        <w:t xml:space="preserve">, and </w:t>
-      </w:r>
-      <w:r>
-        <w:t>H</w:t>
-      </w:r>
-      <w:r>
-        <w:t>ackUTK</w:t>
-      </w:r>
-      <w:r>
-        <w:t xml:space="preserve"> (blue team)</w:t>
+        <w:t>), and HackUTK (blue team)</w:t>
       </w:r>
     </w:p>
     <w:p>
@@ -3518,16 +3534,22 @@
       <w:r>
         <w:rPr>
           <w:rStyle w:val="Emphasis"/>
+          <w:color w:val="77448B" w:themeColor="accent1"/>
         </w:rPr>
         <w:t>Seymour High School</w:t>
       </w:r>
-    </w:p>
-    <w:p>
-      <w:pPr>
-        <w:pStyle w:val="Heading3"/>
-      </w:pPr>
       <w:r>
-        <w:t>Graduated may 2021</w:t>
+        <w:rPr>
+          <w:rStyle w:val="Emphasis"/>
+          <w:color w:val="77448B" w:themeColor="accent1"/>
+        </w:rPr>
+        <w:t xml:space="preserve"> | </w:t>
+      </w:r>
+      <w:r>
+        <w:rPr>
+          <w:rStyle w:val="Emphasis"/>
+        </w:rPr>
+        <w:t>Graduated 5/2021</w:t>
       </w:r>
     </w:p>
     <w:p>
@@ -3539,10 +3561,13 @@
         </w:numPr>
       </w:pPr>
       <w:r>
-        <w:t>4.5625 GPA</w:t>
+        <w:t>4.56 GPA</w:t>
       </w:r>
       <w:r>
         <w:t>, Valedictorian, 35 ACT</w:t>
+      </w:r>
+      <w:r>
+        <w:t>, 1470 SAT</w:t>
       </w:r>
     </w:p>
     <w:tbl>
@@ -5010,7 +5035,6 @@
                 <w:showingPlcHdr/>
                 <w15:appearance w15:val="hidden"/>
               </w:sdtPr>
-              <w:sdtEndPr/>
               <w:sdtContent>
                 <w:r>
                   <w:t>Experience</w:t>
@@ -5024,6 +5048,9 @@
     <w:p>
       <w:pPr>
         <w:pStyle w:val="Heading2"/>
+        <w:rPr>
+          <w:rStyle w:val="Emphasis"/>
+        </w:rPr>
       </w:pPr>
       <w:r>
         <w:t>Teacher’s Assistant</w:t>
@@ -5037,42 +5064,211 @@
         </w:rPr>
         <w:t>University of Tennessee, Knoxville</w:t>
       </w:r>
+      <w:r>
+        <w:rPr>
+          <w:rStyle w:val="Emphasis"/>
+        </w:rPr>
+        <w:t xml:space="preserve"> 8/2022 </w:t>
+      </w:r>
+      <w:r>
+        <w:rPr>
+          <w:rStyle w:val="Emphasis"/>
+        </w:rPr>
+        <w:t>–</w:t>
+      </w:r>
+      <w:r>
+        <w:rPr>
+          <w:rStyle w:val="Emphasis"/>
+        </w:rPr>
+        <w:t xml:space="preserve"> Present</w:t>
+      </w:r>
     </w:p>
     <w:p>
       <w:pPr>
-        <w:pStyle w:val="Heading3"/>
+        <w:pStyle w:val="Heading2"/>
+        <w:numPr>
+          <w:ilvl w:val="0"/>
+          <w:numId w:val="16"/>
+        </w:numPr>
+        <w:rPr>
+          <w:rStyle w:val="Emphasis"/>
+          <w:iCs w:val="0"/>
+          <w:color w:val="77448B" w:themeColor="accent1"/>
+          <w:sz w:val="22"/>
+          <w:szCs w:val="22"/>
+        </w:rPr>
       </w:pPr>
       <w:r>
-        <w:t>8/2022</w:t>
+        <w:rPr>
+          <w:rStyle w:val="Emphasis"/>
+          <w:rFonts w:asciiTheme="minorHAnsi" w:hAnsiTheme="minorHAnsi" w:cstheme="minorHAnsi"/>
+          <w:b w:val="0"/>
+          <w:bCs/>
+          <w:sz w:val="22"/>
+          <w:szCs w:val="22"/>
+        </w:rPr>
+        <w:t xml:space="preserve">Responsible for hosting office hours, </w:t>
       </w:r>
       <w:r>
-        <w:t xml:space="preserve"> – </w:t>
-      </w:r>
-      <w:r>
-        <w:t>present</w:t>
+        <w:rPr>
+          <w:rStyle w:val="Emphasis"/>
+          <w:rFonts w:asciiTheme="minorHAnsi" w:hAnsiTheme="minorHAnsi" w:cstheme="minorHAnsi"/>
+          <w:b w:val="0"/>
+          <w:bCs/>
+          <w:sz w:val="22"/>
+          <w:szCs w:val="22"/>
+        </w:rPr>
+        <w:t>liaison between students and professor, proctoring exams, grading, and labs.</w:t>
       </w:r>
     </w:p>
     <w:p>
+      <w:pPr>
+        <w:pStyle w:val="Heading2"/>
+        <w:numPr>
+          <w:ilvl w:val="0"/>
+          <w:numId w:val="16"/>
+        </w:numPr>
+        <w:rPr>
+          <w:rStyle w:val="Emphasis"/>
+          <w:iCs w:val="0"/>
+          <w:color w:val="77448B" w:themeColor="accent1"/>
+          <w:sz w:val="22"/>
+          <w:szCs w:val="22"/>
+        </w:rPr>
+      </w:pPr>
       <w:r>
-        <w:t>Responsible for hosting office hours to help students, being a liaison between the students and the professor, proctoring exams, grading, and running lab sections. TA for CS101</w:t>
+        <w:rPr>
+          <w:rStyle w:val="Emphasis"/>
+          <w:rFonts w:asciiTheme="minorHAnsi" w:hAnsiTheme="minorHAnsi" w:cstheme="minorHAnsi"/>
+          <w:b w:val="0"/>
+          <w:bCs/>
+          <w:sz w:val="22"/>
+          <w:szCs w:val="22"/>
+        </w:rPr>
+        <w:t>TA for COSC101 (intro) of 200 students, COSC202 (DSA I) of 85 students and CS302 (DSA II) of 75 students.</w:t>
+      </w:r>
+    </w:p>
+    <w:p>
+      <w:pPr>
+        <w:pStyle w:val="Heading2"/>
+        <w:numPr>
+          <w:ilvl w:val="0"/>
+          <w:numId w:val="16"/>
+        </w:numPr>
+        <w:rPr>
+          <w:sz w:val="22"/>
+          <w:szCs w:val="22"/>
+        </w:rPr>
+      </w:pPr>
+      <w:r>
+        <w:rPr>
+          <w:rStyle w:val="Emphasis"/>
+          <w:rFonts w:asciiTheme="minorHAnsi" w:hAnsiTheme="minorHAnsi" w:cstheme="minorHAnsi"/>
+          <w:b w:val="0"/>
+          <w:sz w:val="22"/>
+          <w:szCs w:val="22"/>
+        </w:rPr>
+        <w:t xml:space="preserve">Able to teach </w:t>
       </w:r>
       <w:r>
-        <w:t xml:space="preserve"> (Intro)</w:t>
+        <w:rPr>
+          <w:rStyle w:val="Emphasis"/>
+          <w:rFonts w:asciiTheme="minorHAnsi" w:hAnsiTheme="minorHAnsi" w:cstheme="minorHAnsi"/>
+          <w:b w:val="0"/>
+          <w:sz w:val="22"/>
+          <w:szCs w:val="22"/>
+        </w:rPr>
+        <w:t xml:space="preserve">hash tables, linked lists, recursion, binary search trees, </w:t>
       </w:r>
       <w:r>
-        <w:t xml:space="preserve">, </w:t>
+        <w:rPr>
+          <w:rStyle w:val="Emphasis"/>
+          <w:rFonts w:asciiTheme="minorHAnsi" w:hAnsiTheme="minorHAnsi" w:cstheme="minorHAnsi"/>
+          <w:b w:val="0"/>
+          <w:sz w:val="22"/>
+          <w:szCs w:val="22"/>
+        </w:rPr>
+        <w:t>pointers,</w:t>
       </w:r>
       <w:r>
-        <w:t>CS202</w:t>
+        <w:rPr>
+          <w:rStyle w:val="Emphasis"/>
+          <w:rFonts w:asciiTheme="minorHAnsi" w:hAnsiTheme="minorHAnsi" w:cstheme="minorHAnsi"/>
+          <w:b w:val="0"/>
+          <w:sz w:val="22"/>
+          <w:szCs w:val="22"/>
+        </w:rPr>
+        <w:t xml:space="preserve"> </w:t>
       </w:r>
       <w:r>
-        <w:t xml:space="preserve"> (DSA I)</w:t>
+        <w:rPr>
+          <w:rStyle w:val="Emphasis"/>
+          <w:rFonts w:asciiTheme="minorHAnsi" w:hAnsiTheme="minorHAnsi" w:cstheme="minorHAnsi"/>
+          <w:b w:val="0"/>
+          <w:sz w:val="22"/>
+          <w:szCs w:val="22"/>
+        </w:rPr>
+        <w:t xml:space="preserve">binary search, bit arithmetic, disjoint sets, graphs, </w:t>
       </w:r>
       <w:r>
-        <w:t xml:space="preserve">, </w:t>
+        <w:rPr>
+          <w:rStyle w:val="Emphasis"/>
+          <w:rFonts w:asciiTheme="minorHAnsi" w:hAnsiTheme="minorHAnsi" w:cstheme="minorHAnsi"/>
+          <w:b w:val="0"/>
+          <w:sz w:val="22"/>
+          <w:szCs w:val="22"/>
+        </w:rPr>
+        <w:t>BFS/DFS/Dijkstra’s</w:t>
       </w:r>
       <w:r>
-        <w:t>and current CS302 TA (DSA II).</w:t>
+        <w:rPr>
+          <w:rStyle w:val="Emphasis"/>
+          <w:rFonts w:asciiTheme="minorHAnsi" w:hAnsiTheme="minorHAnsi" w:cstheme="minorHAnsi"/>
+          <w:b w:val="0"/>
+          <w:sz w:val="22"/>
+          <w:szCs w:val="22"/>
+        </w:rPr>
+        <w:t xml:space="preserve">, network flow, </w:t>
+      </w:r>
+      <w:r>
+        <w:rPr>
+          <w:rStyle w:val="Emphasis"/>
+          <w:rFonts w:asciiTheme="minorHAnsi" w:hAnsiTheme="minorHAnsi" w:cstheme="minorHAnsi"/>
+          <w:b w:val="0"/>
+          <w:sz w:val="22"/>
+          <w:szCs w:val="22"/>
+        </w:rPr>
+        <w:t xml:space="preserve">sorting, </w:t>
+      </w:r>
+      <w:r>
+        <w:rPr>
+          <w:rStyle w:val="Emphasis"/>
+          <w:rFonts w:asciiTheme="minorHAnsi" w:hAnsiTheme="minorHAnsi" w:cstheme="minorHAnsi"/>
+          <w:b w:val="0"/>
+          <w:sz w:val="22"/>
+          <w:szCs w:val="22"/>
+        </w:rPr>
+        <w:t>and minimum spanning tre</w:t>
+      </w:r>
+      <w:r>
+        <w:rPr>
+          <w:rStyle w:val="Emphasis"/>
+          <w:rFonts w:asciiTheme="minorHAnsi" w:hAnsiTheme="minorHAnsi" w:cstheme="minorHAnsi"/>
+          <w:b w:val="0"/>
+          <w:sz w:val="22"/>
+          <w:szCs w:val="22"/>
+        </w:rPr>
+        <w:t>e</w:t>
+      </w:r>
+      <w:r>
+        <w:rPr>
+          <w:rStyle w:val="Emphasis"/>
+          <w:rFonts w:asciiTheme="minorHAnsi" w:hAnsiTheme="minorHAnsi" w:cstheme="minorHAnsi"/>
+          <w:b w:val="0"/>
+          <w:sz w:val="22"/>
+          <w:szCs w:val="22"/>
+        </w:rPr>
+        <w:t>.</w:t>
       </w:r>
     </w:p>
     <w:tbl>
@@ -5119,7 +5315,7 @@
               <mc:AlternateContent>
                 <mc:Choice Requires="wpg">
                   <w:drawing>
-                    <wp:inline distT="0" distB="0" distL="0" distR="0" wp14:anchorId="681CA718" wp14:editId="2E4341C0">
+                    <wp:inline distT="0" distB="0" distL="0" distR="0" wp14:anchorId="681CA718" wp14:editId="38D23120">
                       <wp:extent cx="274320" cy="274320"/>
                       <wp:effectExtent l="0" t="0" r="0" b="0"/>
                       <wp:docPr id="24" name="Skills in circle icon" descr="Skills icon"/>
@@ -7955,9 +8151,9 @@
                     </wp:inline>
                   </w:drawing>
                 </mc:Choice>
-                <mc:Fallback xmlns:w16du="http://schemas.microsoft.com/office/word/2023/wordml/word16du">
+                <mc:Fallback>
                   <w:pict>
-                    <v:group w14:anchorId="0A53DE45" id="Skills in circle icon" o:spid="_x0000_s1026" alt="Skills icon" style="width:21.6pt;height:21.6pt;mso-position-horizontal-relative:char;mso-position-vertical-relative:line" coordsize="171,171" o:gfxdata="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">
+                    <v:group w14:anchorId="66C83723" id="Skills in circle icon" o:spid="_x0000_s1026" alt="Skills icon" style="width:21.6pt;height:21.6pt;mso-position-horizontal-relative:char;mso-position-vertical-relative:line" coordsize="171,171" o:gfxdata="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">
                       <v:shape id="Skills icon circle" o:spid="_x0000_s1027" alt="Skills icon circle" style="position:absolute;width:171;height:171;visibility:visible;mso-wrap-style:square;v-text-anchor:top" coordsize="3246,3246" o:gfxdata="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" path="m1623,r102,3l1826,13r99,15l2023,49r94,28l2210,109r89,38l2386,190r83,49l2551,291r77,57l2701,410r70,65l2836,545r62,73l2955,695r52,82l3056,860r43,87l3137,1036r32,93l3197,1223r21,98l3233,1420r10,101l3246,1623r-3,102l3233,1826r-15,100l3197,2023r-28,94l3137,2210r-38,89l3056,2386r-49,84l2955,2551r-57,77l2836,2701r-65,70l2701,2836r-73,62l2551,2955r-82,53l2386,3056r-87,43l2210,3137r-93,32l2023,3197r-98,21l1826,3233r-101,10l1623,3246r-102,-3l1420,3233r-100,-15l1223,3197r-94,-28l1036,3137r-89,-38l860,3056r-84,-48l695,2955r-77,-57l545,2836r-70,-65l410,2701r-62,-73l291,2551r-53,-81l190,2386r-43,-87l109,2210,77,2117,49,2023,28,1926,13,1826,3,1725,,1623,3,1521,13,1420r15,-99l49,1223r28,-94l109,1036r38,-89l190,860r48,-83l291,695r57,-77l410,545r65,-70l545,410r73,-62l695,291r81,-52l860,190r87,-43l1036,109r93,-32l1223,49r97,-21l1420,13,1521,3,1623,xe" fillcolor="#77448b [3204]" stroked="f" strokeweight="0">
                         <v:path arrowok="t" o:connecttype="custom" o:connectlocs="91,0;101,1;112,4;121,8;130,13;138,18;146,25;153,33;158,41;163,50;167,59;170,70;171,80;171,91;170,101;167,112;163,121;158,130;153,138;146,146;138,153;130,158;121,163;112,167;101,170;91,171;80,171;70,170;59,167;50,163;41,158;33,153;25,146;18,138;13,130;8,121;4,112;1,101;0,91;0,80;1,70;4,59;8,50;13,41;18,33;25,25;33,18;41,13;50,8;59,4;70,1;80,0" o:connectangles="0,0,0,0,0,0,0,0,0,0,0,0,0,0,0,0,0,0,0,0,0,0,0,0,0,0,0,0,0,0,0,0,0,0,0,0,0,0,0,0,0,0,0,0,0,0,0,0,0,0,0,0"/>
                       </v:shape>
@@ -7990,25 +8186,9 @@
             <w:pPr>
               <w:pStyle w:val="Heading1"/>
             </w:pPr>
-            <w:sdt>
-              <w:sdtPr>
-                <w:alias w:val="Skills:"/>
-                <w:tag w:val="Skills:"/>
-                <w:id w:val="-925109897"/>
-                <w:placeholder>
-                  <w:docPart w:val="855F31B85FBB4DB99CC368DE317B8279"/>
-                </w:placeholder>
-                <w:temporary/>
-                <w:showingPlcHdr/>
-                <w15:appearance w15:val="hidden"/>
-              </w:sdtPr>
-              <w:sdtEndPr/>
-              <w:sdtContent>
-                <w:r>
-                  <w:t>Skills</w:t>
-                </w:r>
-              </w:sdtContent>
-            </w:sdt>
+            <w:r>
+              <w:t>Skills and awards</w:t>
+            </w:r>
           </w:p>
         </w:tc>
       </w:tr>
@@ -8047,7 +8227,10 @@
               <w:spacing w:after="80"/>
             </w:pPr>
             <w:r>
-              <w:t>Strong PC skills (Linux and Windows) including construction of PCs</w:t>
+              <w:t>C</w:t>
+            </w:r>
+            <w:r>
+              <w:t>onstruction of PCs</w:t>
             </w:r>
           </w:p>
           <w:p>
@@ -8056,13 +8239,13 @@
               <w:spacing w:after="80"/>
             </w:pPr>
             <w:r>
-              <w:t>Intermediate/advanced C++</w:t>
+              <w:t>A</w:t>
             </w:r>
             <w:r>
-              <w:t>/C</w:t>
+              <w:t>dvanced</w:t>
             </w:r>
             <w:r>
-              <w:t xml:space="preserve"> skills</w:t>
+              <w:t xml:space="preserve"> C/C++ skills</w:t>
             </w:r>
           </w:p>
           <w:p>
@@ -8071,7 +8254,7 @@
               <w:spacing w:after="80"/>
             </w:pPr>
             <w:r>
-              <w:t>Works well in group-oriented projects</w:t>
+              <w:t>Operating systems knowledge</w:t>
             </w:r>
           </w:p>
           <w:p>
@@ -8080,7 +8263,7 @@
               <w:spacing w:after="80"/>
             </w:pPr>
             <w:r>
-              <w:t>Quick learner</w:t>
+              <w:t>Outstanding CS Sophomore 2023</w:t>
             </w:r>
           </w:p>
         </w:tc>
@@ -8120,11 +8303,17 @@
               <w:spacing w:after="80"/>
             </w:pPr>
             <w:r>
-              <w:t xml:space="preserve">Read Network+ and Security+ but not </w:t>
+              <w:t>Understand</w:t>
+            </w:r>
+            <w:r>
+              <w:t xml:space="preserve"> </w:t>
+            </w:r>
+            <w:r>
+              <w:t xml:space="preserve">computer networking and </w:t>
             </w:r>
             <w:proofErr w:type="gramStart"/>
             <w:r>
-              <w:t>certified</w:t>
+              <w:t>security</w:t>
             </w:r>
             <w:proofErr w:type="gramEnd"/>
           </w:p>
@@ -8134,21 +8323,7 @@
               <w:spacing w:after="80"/>
             </w:pPr>
             <w:r>
-              <w:t xml:space="preserve">Time management, sticks to </w:t>
-            </w:r>
-            <w:proofErr w:type="gramStart"/>
-            <w:r>
-              <w:t>deadlines</w:t>
-            </w:r>
-            <w:proofErr w:type="gramEnd"/>
-          </w:p>
-          <w:p>
-            <w:pPr>
-              <w:pStyle w:val="ListBullet"/>
-              <w:spacing w:after="80"/>
-            </w:pPr>
-            <w:r>
-              <w:t>RISC-V assembly, JavaScript, CSS, and HTML5 experience</w:t>
+              <w:t>RISC-V assembly, JavaScript, CSS, and HTML5</w:t>
             </w:r>
           </w:p>
         </w:tc>
@@ -8181,7 +8356,7 @@
       <w:tr>
         <w:tc>
           <w:tcPr>
-            <w:tcW w:w="725" w:type="dxa"/>
+            <w:tcW w:w="906" w:type="dxa"/>
             <w:tcMar>
               <w:right w:w="216" w:type="dxa"/>
             </w:tcMar>
@@ -9777,7 +9952,7 @@
         </w:tc>
         <w:tc>
           <w:tcPr>
-            <w:tcW w:w="8649" w:type="dxa"/>
+            <w:tcW w:w="10812" w:type="dxa"/>
           </w:tcPr>
           <w:p>
             <w:pPr>
@@ -9792,31 +9967,22 @@
     </w:tbl>
     <w:p>
       <w:pPr>
-        <w:pStyle w:val="ListBullet"/>
+        <w:pStyle w:val="Heading2"/>
+        <w:rPr>
+          <w:rStyle w:val="Emphasis"/>
+        </w:rPr>
       </w:pPr>
       <w:r>
-        <w:t xml:space="preserve">Participated in HackUTK’s </w:t>
+        <w:t>eSports Club</w:t>
       </w:r>
       <w:r>
-        <w:t>C</w:t>
+        <w:t xml:space="preserve"> | </w:t>
       </w:r>
       <w:r>
-        <w:t>yber</w:t>
-      </w:r>
-      <w:r>
-        <w:t>f</w:t>
-      </w:r>
-      <w:r>
-        <w:t xml:space="preserve">orce competition in </w:t>
-      </w:r>
-      <w:r>
-        <w:t>the fall of 2022</w:t>
-      </w:r>
-      <w:r>
-        <w:t>,</w:t>
-      </w:r>
-      <w:r>
-        <w:t xml:space="preserve"> solved anomalies and protected our boxes from attack suites. </w:t>
+        <w:rPr>
+          <w:rStyle w:val="Emphasis"/>
+        </w:rPr>
+        <w:t>University of Tennessee, Knoxville 8/2021 – Present</w:t>
       </w:r>
     </w:p>
     <w:p>
@@ -9824,16 +9990,39 @@
         <w:pStyle w:val="ListBullet"/>
       </w:pPr>
       <w:r>
-        <w:t>Co-Captain for the UTK eSports club’s Rainbow Six Siege team th</w:t>
+        <w:t>Co-captain for the UTK eSports club’s Rainbow Six Siege team, competes at VoLAN every year ($1000 prize pool).</w:t>
+      </w:r>
+    </w:p>
+    <w:p>
+      <w:pPr>
+        <w:pStyle w:val="Heading2"/>
+        <w:rPr>
+          <w:rStyle w:val="Emphasis"/>
+        </w:rPr>
+      </w:pPr>
+      <w:r>
+        <w:t>Lunabotics</w:t>
       </w:r>
       <w:r>
-        <w:t>at</w:t>
+        <w:t xml:space="preserve"> | </w:t>
       </w:r>
       <w:r>
-        <w:t xml:space="preserve"> competes in </w:t>
+        <w:rPr>
+          <w:rStyle w:val="Emphasis"/>
+        </w:rPr>
+        <w:t xml:space="preserve">University of Tennessee, Knoxville 8/2022 </w:t>
       </w:r>
       <w:r>
-        <w:t xml:space="preserve">VoLAN. </w:t>
+        <w:rPr>
+          <w:rStyle w:val="Emphasis"/>
+        </w:rPr>
+        <w:t>–</w:t>
+      </w:r>
+      <w:r>
+        <w:rPr>
+          <w:rStyle w:val="Emphasis"/>
+        </w:rPr>
+        <w:t xml:space="preserve"> Present</w:t>
       </w:r>
     </w:p>
     <w:p>
@@ -9841,37 +10030,1629 @@
         <w:pStyle w:val="ListBullet"/>
       </w:pPr>
       <w:r>
-        <w:t xml:space="preserve">GitHub </w:t>
+        <w:t>Participated in control</w:t>
       </w:r>
       <w:r>
-        <w:t>is available</w:t>
+        <w:t xml:space="preserve">s and </w:t>
       </w:r>
       <w:r>
-        <w:t xml:space="preserve"> upon request, contains a few small personal projects, and </w:t>
+        <w:t>systems design, including drivetrain</w:t>
       </w:r>
       <w:r>
-        <w:t xml:space="preserve">some school projects including a random generation of sudoku boards, a makefile generator, and </w:t>
+        <w:t>, encryption, and manufacturing.</w:t>
+      </w:r>
+    </w:p>
+    <w:p>
+      <w:pPr>
+        <w:pStyle w:val="Heading2"/>
+      </w:pPr>
+      <w:r>
+        <w:t>HackUTK</w:t>
       </w:r>
       <w:r>
-        <w:t>a translator from SV39 (virtual) to</w:t>
+        <w:t xml:space="preserve"> | </w:t>
       </w:r>
       <w:r>
-        <w:t xml:space="preserve"> </w:t>
-      </w:r>
-      <w:r>
-        <w:t>physical</w:t>
-      </w:r>
-      <w:r>
-        <w:t xml:space="preserve"> </w:t>
-      </w:r>
-      <w:r>
-        <w:t xml:space="preserve">addresses. </w:t>
+        <w:rPr>
+          <w:rStyle w:val="Emphasis"/>
+        </w:rPr>
+        <w:t>University of Tennessee, Knoxville 8/2022 - Present</w:t>
       </w:r>
     </w:p>
     <w:p>
       <w:pPr>
         <w:pStyle w:val="ListBullet"/>
       </w:pPr>
+      <w:r>
+        <w:rPr>
+          <w:noProof/>
+        </w:rPr>
+        <mc:AlternateContent>
+          <mc:Choice Requires="wpg">
+            <w:drawing>
+              <wp:anchor distT="0" distB="0" distL="114300" distR="114300" simplePos="0" relativeHeight="251659264" behindDoc="0" locked="0" layoutInCell="1" allowOverlap="1" wp14:anchorId="41A06945" wp14:editId="3CAFC0E4">
+                <wp:simplePos x="0" y="0"/>
+                <wp:positionH relativeFrom="leftMargin">
+                  <wp:posOffset>81915</wp:posOffset>
+                </wp:positionH>
+                <wp:positionV relativeFrom="page">
+                  <wp:posOffset>7696200</wp:posOffset>
+                </wp:positionV>
+                <wp:extent cx="274320" cy="274320"/>
+                <wp:effectExtent l="0" t="0" r="0" b="0"/>
+                <wp:wrapSquare wrapText="bothSides"/>
+                <wp:docPr id="164940217" name="Activities in circle icon" descr="Activities icon"/>
+                <wp:cNvGraphicFramePr/>
+                <a:graphic xmlns:a="http://schemas.openxmlformats.org/drawingml/2006/main">
+                  <a:graphicData uri="http://schemas.microsoft.com/office/word/2010/wordprocessingGroup">
+                    <wpg:wgp>
+                      <wpg:cNvGrpSpPr/>
+                      <wpg:grpSpPr bwMode="auto">
+                        <a:xfrm>
+                          <a:off x="0" y="0"/>
+                          <a:ext cx="274320" cy="274320"/>
+                          <a:chOff x="0" y="0"/>
+                          <a:chExt cx="171" cy="171"/>
+                        </a:xfrm>
+                      </wpg:grpSpPr>
+                      <wps:wsp>
+                        <wps:cNvPr id="50987769" name="Activities icon circle" descr="Activities icon circle"/>
+                        <wps:cNvSpPr>
+                          <a:spLocks/>
+                        </wps:cNvSpPr>
+                        <wps:spPr bwMode="auto">
+                          <a:xfrm>
+                            <a:off x="0" y="0"/>
+                            <a:ext cx="171" cy="171"/>
+                          </a:xfrm>
+                          <a:custGeom>
+                            <a:avLst/>
+                            <a:gdLst>
+                              <a:gd name="T0" fmla="*/ 1725 w 3246"/>
+                              <a:gd name="T1" fmla="*/ 3 h 3246"/>
+                              <a:gd name="T2" fmla="*/ 1925 w 3246"/>
+                              <a:gd name="T3" fmla="*/ 28 h 3246"/>
+                              <a:gd name="T4" fmla="*/ 2117 w 3246"/>
+                              <a:gd name="T5" fmla="*/ 77 h 3246"/>
+                              <a:gd name="T6" fmla="*/ 2299 w 3246"/>
+                              <a:gd name="T7" fmla="*/ 147 h 3246"/>
+                              <a:gd name="T8" fmla="*/ 2469 w 3246"/>
+                              <a:gd name="T9" fmla="*/ 239 h 3246"/>
+                              <a:gd name="T10" fmla="*/ 2628 w 3246"/>
+                              <a:gd name="T11" fmla="*/ 348 h 3246"/>
+                              <a:gd name="T12" fmla="*/ 2771 w 3246"/>
+                              <a:gd name="T13" fmla="*/ 475 h 3246"/>
+                              <a:gd name="T14" fmla="*/ 2898 w 3246"/>
+                              <a:gd name="T15" fmla="*/ 618 h 3246"/>
+                              <a:gd name="T16" fmla="*/ 3007 w 3246"/>
+                              <a:gd name="T17" fmla="*/ 777 h 3246"/>
+                              <a:gd name="T18" fmla="*/ 3099 w 3246"/>
+                              <a:gd name="T19" fmla="*/ 947 h 3246"/>
+                              <a:gd name="T20" fmla="*/ 3169 w 3246"/>
+                              <a:gd name="T21" fmla="*/ 1129 h 3246"/>
+                              <a:gd name="T22" fmla="*/ 3218 w 3246"/>
+                              <a:gd name="T23" fmla="*/ 1321 h 3246"/>
+                              <a:gd name="T24" fmla="*/ 3243 w 3246"/>
+                              <a:gd name="T25" fmla="*/ 1521 h 3246"/>
+                              <a:gd name="T26" fmla="*/ 3243 w 3246"/>
+                              <a:gd name="T27" fmla="*/ 1725 h 3246"/>
+                              <a:gd name="T28" fmla="*/ 3218 w 3246"/>
+                              <a:gd name="T29" fmla="*/ 1926 h 3246"/>
+                              <a:gd name="T30" fmla="*/ 3169 w 3246"/>
+                              <a:gd name="T31" fmla="*/ 2117 h 3246"/>
+                              <a:gd name="T32" fmla="*/ 3099 w 3246"/>
+                              <a:gd name="T33" fmla="*/ 2299 h 3246"/>
+                              <a:gd name="T34" fmla="*/ 3007 w 3246"/>
+                              <a:gd name="T35" fmla="*/ 2470 h 3246"/>
+                              <a:gd name="T36" fmla="*/ 2898 w 3246"/>
+                              <a:gd name="T37" fmla="*/ 2628 h 3246"/>
+                              <a:gd name="T38" fmla="*/ 2771 w 3246"/>
+                              <a:gd name="T39" fmla="*/ 2771 h 3246"/>
+                              <a:gd name="T40" fmla="*/ 2628 w 3246"/>
+                              <a:gd name="T41" fmla="*/ 2898 h 3246"/>
+                              <a:gd name="T42" fmla="*/ 2469 w 3246"/>
+                              <a:gd name="T43" fmla="*/ 3008 h 3246"/>
+                              <a:gd name="T44" fmla="*/ 2299 w 3246"/>
+                              <a:gd name="T45" fmla="*/ 3099 h 3246"/>
+                              <a:gd name="T46" fmla="*/ 2117 w 3246"/>
+                              <a:gd name="T47" fmla="*/ 3169 h 3246"/>
+                              <a:gd name="T48" fmla="*/ 1925 w 3246"/>
+                              <a:gd name="T49" fmla="*/ 3218 h 3246"/>
+                              <a:gd name="T50" fmla="*/ 1725 w 3246"/>
+                              <a:gd name="T51" fmla="*/ 3243 h 3246"/>
+                              <a:gd name="T52" fmla="*/ 1521 w 3246"/>
+                              <a:gd name="T53" fmla="*/ 3243 h 3246"/>
+                              <a:gd name="T54" fmla="*/ 1320 w 3246"/>
+                              <a:gd name="T55" fmla="*/ 3218 h 3246"/>
+                              <a:gd name="T56" fmla="*/ 1129 w 3246"/>
+                              <a:gd name="T57" fmla="*/ 3169 h 3246"/>
+                              <a:gd name="T58" fmla="*/ 947 w 3246"/>
+                              <a:gd name="T59" fmla="*/ 3099 h 3246"/>
+                              <a:gd name="T60" fmla="*/ 776 w 3246"/>
+                              <a:gd name="T61" fmla="*/ 3008 h 3246"/>
+                              <a:gd name="T62" fmla="*/ 618 w 3246"/>
+                              <a:gd name="T63" fmla="*/ 2898 h 3246"/>
+                              <a:gd name="T64" fmla="*/ 475 w 3246"/>
+                              <a:gd name="T65" fmla="*/ 2771 h 3246"/>
+                              <a:gd name="T66" fmla="*/ 348 w 3246"/>
+                              <a:gd name="T67" fmla="*/ 2628 h 3246"/>
+                              <a:gd name="T68" fmla="*/ 238 w 3246"/>
+                              <a:gd name="T69" fmla="*/ 2470 h 3246"/>
+                              <a:gd name="T70" fmla="*/ 147 w 3246"/>
+                              <a:gd name="T71" fmla="*/ 2299 h 3246"/>
+                              <a:gd name="T72" fmla="*/ 77 w 3246"/>
+                              <a:gd name="T73" fmla="*/ 2117 h 3246"/>
+                              <a:gd name="T74" fmla="*/ 28 w 3246"/>
+                              <a:gd name="T75" fmla="*/ 1926 h 3246"/>
+                              <a:gd name="T76" fmla="*/ 3 w 3246"/>
+                              <a:gd name="T77" fmla="*/ 1725 h 3246"/>
+                              <a:gd name="T78" fmla="*/ 3 w 3246"/>
+                              <a:gd name="T79" fmla="*/ 1521 h 3246"/>
+                              <a:gd name="T80" fmla="*/ 28 w 3246"/>
+                              <a:gd name="T81" fmla="*/ 1321 h 3246"/>
+                              <a:gd name="T82" fmla="*/ 77 w 3246"/>
+                              <a:gd name="T83" fmla="*/ 1129 h 3246"/>
+                              <a:gd name="T84" fmla="*/ 147 w 3246"/>
+                              <a:gd name="T85" fmla="*/ 947 h 3246"/>
+                              <a:gd name="T86" fmla="*/ 238 w 3246"/>
+                              <a:gd name="T87" fmla="*/ 777 h 3246"/>
+                              <a:gd name="T88" fmla="*/ 348 w 3246"/>
+                              <a:gd name="T89" fmla="*/ 618 h 3246"/>
+                              <a:gd name="T90" fmla="*/ 475 w 3246"/>
+                              <a:gd name="T91" fmla="*/ 475 h 3246"/>
+                              <a:gd name="T92" fmla="*/ 618 w 3246"/>
+                              <a:gd name="T93" fmla="*/ 348 h 3246"/>
+                              <a:gd name="T94" fmla="*/ 776 w 3246"/>
+                              <a:gd name="T95" fmla="*/ 239 h 3246"/>
+                              <a:gd name="T96" fmla="*/ 947 w 3246"/>
+                              <a:gd name="T97" fmla="*/ 147 h 3246"/>
+                              <a:gd name="T98" fmla="*/ 1129 w 3246"/>
+                              <a:gd name="T99" fmla="*/ 77 h 3246"/>
+                              <a:gd name="T100" fmla="*/ 1320 w 3246"/>
+                              <a:gd name="T101" fmla="*/ 28 h 3246"/>
+                              <a:gd name="T102" fmla="*/ 1521 w 3246"/>
+                              <a:gd name="T103" fmla="*/ 3 h 3246"/>
+                            </a:gdLst>
+                            <a:ahLst/>
+                            <a:cxnLst>
+                              <a:cxn ang="0">
+                                <a:pos x="T0" y="T1"/>
+                              </a:cxn>
+                              <a:cxn ang="0">
+                                <a:pos x="T2" y="T3"/>
+                              </a:cxn>
+                              <a:cxn ang="0">
+                                <a:pos x="T4" y="T5"/>
+                              </a:cxn>
+                              <a:cxn ang="0">
+                                <a:pos x="T6" y="T7"/>
+                              </a:cxn>
+                              <a:cxn ang="0">
+                                <a:pos x="T8" y="T9"/>
+                              </a:cxn>
+                              <a:cxn ang="0">
+                                <a:pos x="T10" y="T11"/>
+                              </a:cxn>
+                              <a:cxn ang="0">
+                                <a:pos x="T12" y="T13"/>
+                              </a:cxn>
+                              <a:cxn ang="0">
+                                <a:pos x="T14" y="T15"/>
+                              </a:cxn>
+                              <a:cxn ang="0">
+                                <a:pos x="T16" y="T17"/>
+                              </a:cxn>
+                              <a:cxn ang="0">
+                                <a:pos x="T18" y="T19"/>
+                              </a:cxn>
+                              <a:cxn ang="0">
+                                <a:pos x="T20" y="T21"/>
+                              </a:cxn>
+                              <a:cxn ang="0">
+                                <a:pos x="T22" y="T23"/>
+                              </a:cxn>
+                              <a:cxn ang="0">
+                                <a:pos x="T24" y="T25"/>
+                              </a:cxn>
+                              <a:cxn ang="0">
+                                <a:pos x="T26" y="T27"/>
+                              </a:cxn>
+                              <a:cxn ang="0">
+                                <a:pos x="T28" y="T29"/>
+                              </a:cxn>
+                              <a:cxn ang="0">
+                                <a:pos x="T30" y="T31"/>
+                              </a:cxn>
+                              <a:cxn ang="0">
+                                <a:pos x="T32" y="T33"/>
+                              </a:cxn>
+                              <a:cxn ang="0">
+                                <a:pos x="T34" y="T35"/>
+                              </a:cxn>
+                              <a:cxn ang="0">
+                                <a:pos x="T36" y="T37"/>
+                              </a:cxn>
+                              <a:cxn ang="0">
+                                <a:pos x="T38" y="T39"/>
+                              </a:cxn>
+                              <a:cxn ang="0">
+                                <a:pos x="T40" y="T41"/>
+                              </a:cxn>
+                              <a:cxn ang="0">
+                                <a:pos x="T42" y="T43"/>
+                              </a:cxn>
+                              <a:cxn ang="0">
+                                <a:pos x="T44" y="T45"/>
+                              </a:cxn>
+                              <a:cxn ang="0">
+                                <a:pos x="T46" y="T47"/>
+                              </a:cxn>
+                              <a:cxn ang="0">
+                                <a:pos x="T48" y="T49"/>
+                              </a:cxn>
+                              <a:cxn ang="0">
+                                <a:pos x="T50" y="T51"/>
+                              </a:cxn>
+                              <a:cxn ang="0">
+                                <a:pos x="T52" y="T53"/>
+                              </a:cxn>
+                              <a:cxn ang="0">
+                                <a:pos x="T54" y="T55"/>
+                              </a:cxn>
+                              <a:cxn ang="0">
+                                <a:pos x="T56" y="T57"/>
+                              </a:cxn>
+                              <a:cxn ang="0">
+                                <a:pos x="T58" y="T59"/>
+                              </a:cxn>
+                              <a:cxn ang="0">
+                                <a:pos x="T60" y="T61"/>
+                              </a:cxn>
+                              <a:cxn ang="0">
+                                <a:pos x="T62" y="T63"/>
+                              </a:cxn>
+                              <a:cxn ang="0">
+                                <a:pos x="T64" y="T65"/>
+                              </a:cxn>
+                              <a:cxn ang="0">
+                                <a:pos x="T66" y="T67"/>
+                              </a:cxn>
+                              <a:cxn ang="0">
+                                <a:pos x="T68" y="T69"/>
+                              </a:cxn>
+                              <a:cxn ang="0">
+                                <a:pos x="T70" y="T71"/>
+                              </a:cxn>
+                              <a:cxn ang="0">
+                                <a:pos x="T72" y="T73"/>
+                              </a:cxn>
+                              <a:cxn ang="0">
+                                <a:pos x="T74" y="T75"/>
+                              </a:cxn>
+                              <a:cxn ang="0">
+                                <a:pos x="T76" y="T77"/>
+                              </a:cxn>
+                              <a:cxn ang="0">
+                                <a:pos x="T78" y="T79"/>
+                              </a:cxn>
+                              <a:cxn ang="0">
+                                <a:pos x="T80" y="T81"/>
+                              </a:cxn>
+                              <a:cxn ang="0">
+                                <a:pos x="T82" y="T83"/>
+                              </a:cxn>
+                              <a:cxn ang="0">
+                                <a:pos x="T84" y="T85"/>
+                              </a:cxn>
+                              <a:cxn ang="0">
+                                <a:pos x="T86" y="T87"/>
+                              </a:cxn>
+                              <a:cxn ang="0">
+                                <a:pos x="T88" y="T89"/>
+                              </a:cxn>
+                              <a:cxn ang="0">
+                                <a:pos x="T90" y="T91"/>
+                              </a:cxn>
+                              <a:cxn ang="0">
+                                <a:pos x="T92" y="T93"/>
+                              </a:cxn>
+                              <a:cxn ang="0">
+                                <a:pos x="T94" y="T95"/>
+                              </a:cxn>
+                              <a:cxn ang="0">
+                                <a:pos x="T96" y="T97"/>
+                              </a:cxn>
+                              <a:cxn ang="0">
+                                <a:pos x="T98" y="T99"/>
+                              </a:cxn>
+                              <a:cxn ang="0">
+                                <a:pos x="T100" y="T101"/>
+                              </a:cxn>
+                              <a:cxn ang="0">
+                                <a:pos x="T102" y="T103"/>
+                              </a:cxn>
+                            </a:cxnLst>
+                            <a:rect l="0" t="0" r="r" b="b"/>
+                            <a:pathLst>
+                              <a:path w="3246" h="3246">
+                                <a:moveTo>
+                                  <a:pt x="1623" y="0"/>
+                                </a:moveTo>
+                                <a:lnTo>
+                                  <a:pt x="1725" y="3"/>
+                                </a:lnTo>
+                                <a:lnTo>
+                                  <a:pt x="1826" y="13"/>
+                                </a:lnTo>
+                                <a:lnTo>
+                                  <a:pt x="1925" y="28"/>
+                                </a:lnTo>
+                                <a:lnTo>
+                                  <a:pt x="2023" y="49"/>
+                                </a:lnTo>
+                                <a:lnTo>
+                                  <a:pt x="2117" y="77"/>
+                                </a:lnTo>
+                                <a:lnTo>
+                                  <a:pt x="2210" y="109"/>
+                                </a:lnTo>
+                                <a:lnTo>
+                                  <a:pt x="2299" y="147"/>
+                                </a:lnTo>
+                                <a:lnTo>
+                                  <a:pt x="2386" y="190"/>
+                                </a:lnTo>
+                                <a:lnTo>
+                                  <a:pt x="2469" y="239"/>
+                                </a:lnTo>
+                                <a:lnTo>
+                                  <a:pt x="2551" y="291"/>
+                                </a:lnTo>
+                                <a:lnTo>
+                                  <a:pt x="2628" y="348"/>
+                                </a:lnTo>
+                                <a:lnTo>
+                                  <a:pt x="2701" y="410"/>
+                                </a:lnTo>
+                                <a:lnTo>
+                                  <a:pt x="2771" y="475"/>
+                                </a:lnTo>
+                                <a:lnTo>
+                                  <a:pt x="2836" y="545"/>
+                                </a:lnTo>
+                                <a:lnTo>
+                                  <a:pt x="2898" y="618"/>
+                                </a:lnTo>
+                                <a:lnTo>
+                                  <a:pt x="2955" y="695"/>
+                                </a:lnTo>
+                                <a:lnTo>
+                                  <a:pt x="3007" y="777"/>
+                                </a:lnTo>
+                                <a:lnTo>
+                                  <a:pt x="3056" y="860"/>
+                                </a:lnTo>
+                                <a:lnTo>
+                                  <a:pt x="3099" y="947"/>
+                                </a:lnTo>
+                                <a:lnTo>
+                                  <a:pt x="3137" y="1036"/>
+                                </a:lnTo>
+                                <a:lnTo>
+                                  <a:pt x="3169" y="1129"/>
+                                </a:lnTo>
+                                <a:lnTo>
+                                  <a:pt x="3197" y="1223"/>
+                                </a:lnTo>
+                                <a:lnTo>
+                                  <a:pt x="3218" y="1321"/>
+                                </a:lnTo>
+                                <a:lnTo>
+                                  <a:pt x="3233" y="1420"/>
+                                </a:lnTo>
+                                <a:lnTo>
+                                  <a:pt x="3243" y="1521"/>
+                                </a:lnTo>
+                                <a:lnTo>
+                                  <a:pt x="3246" y="1623"/>
+                                </a:lnTo>
+                                <a:lnTo>
+                                  <a:pt x="3243" y="1725"/>
+                                </a:lnTo>
+                                <a:lnTo>
+                                  <a:pt x="3233" y="1826"/>
+                                </a:lnTo>
+                                <a:lnTo>
+                                  <a:pt x="3218" y="1926"/>
+                                </a:lnTo>
+                                <a:lnTo>
+                                  <a:pt x="3197" y="2023"/>
+                                </a:lnTo>
+                                <a:lnTo>
+                                  <a:pt x="3169" y="2117"/>
+                                </a:lnTo>
+                                <a:lnTo>
+                                  <a:pt x="3137" y="2210"/>
+                                </a:lnTo>
+                                <a:lnTo>
+                                  <a:pt x="3099" y="2299"/>
+                                </a:lnTo>
+                                <a:lnTo>
+                                  <a:pt x="3056" y="2386"/>
+                                </a:lnTo>
+                                <a:lnTo>
+                                  <a:pt x="3007" y="2470"/>
+                                </a:lnTo>
+                                <a:lnTo>
+                                  <a:pt x="2955" y="2551"/>
+                                </a:lnTo>
+                                <a:lnTo>
+                                  <a:pt x="2898" y="2628"/>
+                                </a:lnTo>
+                                <a:lnTo>
+                                  <a:pt x="2836" y="2701"/>
+                                </a:lnTo>
+                                <a:lnTo>
+                                  <a:pt x="2771" y="2771"/>
+                                </a:lnTo>
+                                <a:lnTo>
+                                  <a:pt x="2701" y="2836"/>
+                                </a:lnTo>
+                                <a:lnTo>
+                                  <a:pt x="2628" y="2898"/>
+                                </a:lnTo>
+                                <a:lnTo>
+                                  <a:pt x="2551" y="2955"/>
+                                </a:lnTo>
+                                <a:lnTo>
+                                  <a:pt x="2469" y="3008"/>
+                                </a:lnTo>
+                                <a:lnTo>
+                                  <a:pt x="2386" y="3056"/>
+                                </a:lnTo>
+                                <a:lnTo>
+                                  <a:pt x="2299" y="3099"/>
+                                </a:lnTo>
+                                <a:lnTo>
+                                  <a:pt x="2210" y="3137"/>
+                                </a:lnTo>
+                                <a:lnTo>
+                                  <a:pt x="2117" y="3169"/>
+                                </a:lnTo>
+                                <a:lnTo>
+                                  <a:pt x="2023" y="3197"/>
+                                </a:lnTo>
+                                <a:lnTo>
+                                  <a:pt x="1925" y="3218"/>
+                                </a:lnTo>
+                                <a:lnTo>
+                                  <a:pt x="1826" y="3233"/>
+                                </a:lnTo>
+                                <a:lnTo>
+                                  <a:pt x="1725" y="3243"/>
+                                </a:lnTo>
+                                <a:lnTo>
+                                  <a:pt x="1623" y="3246"/>
+                                </a:lnTo>
+                                <a:lnTo>
+                                  <a:pt x="1521" y="3243"/>
+                                </a:lnTo>
+                                <a:lnTo>
+                                  <a:pt x="1420" y="3233"/>
+                                </a:lnTo>
+                                <a:lnTo>
+                                  <a:pt x="1320" y="3218"/>
+                                </a:lnTo>
+                                <a:lnTo>
+                                  <a:pt x="1223" y="3197"/>
+                                </a:lnTo>
+                                <a:lnTo>
+                                  <a:pt x="1129" y="3169"/>
+                                </a:lnTo>
+                                <a:lnTo>
+                                  <a:pt x="1036" y="3137"/>
+                                </a:lnTo>
+                                <a:lnTo>
+                                  <a:pt x="947" y="3099"/>
+                                </a:lnTo>
+                                <a:lnTo>
+                                  <a:pt x="860" y="3056"/>
+                                </a:lnTo>
+                                <a:lnTo>
+                                  <a:pt x="776" y="3008"/>
+                                </a:lnTo>
+                                <a:lnTo>
+                                  <a:pt x="695" y="2955"/>
+                                </a:lnTo>
+                                <a:lnTo>
+                                  <a:pt x="618" y="2898"/>
+                                </a:lnTo>
+                                <a:lnTo>
+                                  <a:pt x="545" y="2836"/>
+                                </a:lnTo>
+                                <a:lnTo>
+                                  <a:pt x="475" y="2771"/>
+                                </a:lnTo>
+                                <a:lnTo>
+                                  <a:pt x="410" y="2701"/>
+                                </a:lnTo>
+                                <a:lnTo>
+                                  <a:pt x="348" y="2628"/>
+                                </a:lnTo>
+                                <a:lnTo>
+                                  <a:pt x="291" y="2551"/>
+                                </a:lnTo>
+                                <a:lnTo>
+                                  <a:pt x="238" y="2470"/>
+                                </a:lnTo>
+                                <a:lnTo>
+                                  <a:pt x="190" y="2386"/>
+                                </a:lnTo>
+                                <a:lnTo>
+                                  <a:pt x="147" y="2299"/>
+                                </a:lnTo>
+                                <a:lnTo>
+                                  <a:pt x="109" y="2210"/>
+                                </a:lnTo>
+                                <a:lnTo>
+                                  <a:pt x="77" y="2117"/>
+                                </a:lnTo>
+                                <a:lnTo>
+                                  <a:pt x="49" y="2023"/>
+                                </a:lnTo>
+                                <a:lnTo>
+                                  <a:pt x="28" y="1926"/>
+                                </a:lnTo>
+                                <a:lnTo>
+                                  <a:pt x="13" y="1826"/>
+                                </a:lnTo>
+                                <a:lnTo>
+                                  <a:pt x="3" y="1725"/>
+                                </a:lnTo>
+                                <a:lnTo>
+                                  <a:pt x="0" y="1623"/>
+                                </a:lnTo>
+                                <a:lnTo>
+                                  <a:pt x="3" y="1521"/>
+                                </a:lnTo>
+                                <a:lnTo>
+                                  <a:pt x="13" y="1420"/>
+                                </a:lnTo>
+                                <a:lnTo>
+                                  <a:pt x="28" y="1321"/>
+                                </a:lnTo>
+                                <a:lnTo>
+                                  <a:pt x="49" y="1223"/>
+                                </a:lnTo>
+                                <a:lnTo>
+                                  <a:pt x="77" y="1129"/>
+                                </a:lnTo>
+                                <a:lnTo>
+                                  <a:pt x="109" y="1036"/>
+                                </a:lnTo>
+                                <a:lnTo>
+                                  <a:pt x="147" y="947"/>
+                                </a:lnTo>
+                                <a:lnTo>
+                                  <a:pt x="190" y="860"/>
+                                </a:lnTo>
+                                <a:lnTo>
+                                  <a:pt x="238" y="777"/>
+                                </a:lnTo>
+                                <a:lnTo>
+                                  <a:pt x="291" y="695"/>
+                                </a:lnTo>
+                                <a:lnTo>
+                                  <a:pt x="348" y="618"/>
+                                </a:lnTo>
+                                <a:lnTo>
+                                  <a:pt x="410" y="545"/>
+                                </a:lnTo>
+                                <a:lnTo>
+                                  <a:pt x="475" y="475"/>
+                                </a:lnTo>
+                                <a:lnTo>
+                                  <a:pt x="545" y="410"/>
+                                </a:lnTo>
+                                <a:lnTo>
+                                  <a:pt x="618" y="348"/>
+                                </a:lnTo>
+                                <a:lnTo>
+                                  <a:pt x="695" y="291"/>
+                                </a:lnTo>
+                                <a:lnTo>
+                                  <a:pt x="776" y="239"/>
+                                </a:lnTo>
+                                <a:lnTo>
+                                  <a:pt x="860" y="190"/>
+                                </a:lnTo>
+                                <a:lnTo>
+                                  <a:pt x="947" y="147"/>
+                                </a:lnTo>
+                                <a:lnTo>
+                                  <a:pt x="1036" y="109"/>
+                                </a:lnTo>
+                                <a:lnTo>
+                                  <a:pt x="1129" y="77"/>
+                                </a:lnTo>
+                                <a:lnTo>
+                                  <a:pt x="1223" y="49"/>
+                                </a:lnTo>
+                                <a:lnTo>
+                                  <a:pt x="1320" y="28"/>
+                                </a:lnTo>
+                                <a:lnTo>
+                                  <a:pt x="1420" y="13"/>
+                                </a:lnTo>
+                                <a:lnTo>
+                                  <a:pt x="1521" y="3"/>
+                                </a:lnTo>
+                                <a:lnTo>
+                                  <a:pt x="1623" y="0"/>
+                                </a:lnTo>
+                                <a:close/>
+                              </a:path>
+                            </a:pathLst>
+                          </a:custGeom>
+                          <a:solidFill>
+                            <a:schemeClr val="accent1"/>
+                          </a:solidFill>
+                          <a:ln w="0">
+                            <a:noFill/>
+                            <a:prstDash val="solid"/>
+                            <a:round/>
+                            <a:headEnd/>
+                            <a:tailEnd/>
+                          </a:ln>
+                        </wps:spPr>
+                        <wps:bodyPr vert="horz" wrap="square" lIns="91440" tIns="45720" rIns="91440" bIns="45720" numCol="1" anchor="t" anchorCtr="0" compatLnSpc="1">
+                          <a:prstTxWarp prst="textNoShape">
+                            <a:avLst/>
+                          </a:prstTxWarp>
+                        </wps:bodyPr>
+                      </wps:wsp>
+                      <wps:wsp>
+                        <wps:cNvPr id="1040991467" name="Activities icon symbol part 1" descr="Activities icon symbol part 1"/>
+                        <wps:cNvSpPr>
+                          <a:spLocks/>
+                        </wps:cNvSpPr>
+                        <wps:spPr bwMode="auto">
+                          <a:xfrm>
+                            <a:off x="56" y="80"/>
+                            <a:ext cx="14" cy="13"/>
+                          </a:xfrm>
+                          <a:custGeom>
+                            <a:avLst/>
+                            <a:gdLst>
+                              <a:gd name="T0" fmla="*/ 130 w 261"/>
+                              <a:gd name="T1" fmla="*/ 0 h 261"/>
+                              <a:gd name="T2" fmla="*/ 157 w 261"/>
+                              <a:gd name="T3" fmla="*/ 3 h 261"/>
+                              <a:gd name="T4" fmla="*/ 181 w 261"/>
+                              <a:gd name="T5" fmla="*/ 10 h 261"/>
+                              <a:gd name="T6" fmla="*/ 203 w 261"/>
+                              <a:gd name="T7" fmla="*/ 22 h 261"/>
+                              <a:gd name="T8" fmla="*/ 223 w 261"/>
+                              <a:gd name="T9" fmla="*/ 38 h 261"/>
+                              <a:gd name="T10" fmla="*/ 239 w 261"/>
+                              <a:gd name="T11" fmla="*/ 58 h 261"/>
+                              <a:gd name="T12" fmla="*/ 251 w 261"/>
+                              <a:gd name="T13" fmla="*/ 80 h 261"/>
+                              <a:gd name="T14" fmla="*/ 258 w 261"/>
+                              <a:gd name="T15" fmla="*/ 104 h 261"/>
+                              <a:gd name="T16" fmla="*/ 261 w 261"/>
+                              <a:gd name="T17" fmla="*/ 131 h 261"/>
+                              <a:gd name="T18" fmla="*/ 258 w 261"/>
+                              <a:gd name="T19" fmla="*/ 157 h 261"/>
+                              <a:gd name="T20" fmla="*/ 251 w 261"/>
+                              <a:gd name="T21" fmla="*/ 181 h 261"/>
+                              <a:gd name="T22" fmla="*/ 239 w 261"/>
+                              <a:gd name="T23" fmla="*/ 204 h 261"/>
+                              <a:gd name="T24" fmla="*/ 223 w 261"/>
+                              <a:gd name="T25" fmla="*/ 223 h 261"/>
+                              <a:gd name="T26" fmla="*/ 203 w 261"/>
+                              <a:gd name="T27" fmla="*/ 239 h 261"/>
+                              <a:gd name="T28" fmla="*/ 181 w 261"/>
+                              <a:gd name="T29" fmla="*/ 251 h 261"/>
+                              <a:gd name="T30" fmla="*/ 157 w 261"/>
+                              <a:gd name="T31" fmla="*/ 259 h 261"/>
+                              <a:gd name="T32" fmla="*/ 130 w 261"/>
+                              <a:gd name="T33" fmla="*/ 261 h 261"/>
+                              <a:gd name="T34" fmla="*/ 104 w 261"/>
+                              <a:gd name="T35" fmla="*/ 259 h 261"/>
+                              <a:gd name="T36" fmla="*/ 80 w 261"/>
+                              <a:gd name="T37" fmla="*/ 251 h 261"/>
+                              <a:gd name="T38" fmla="*/ 57 w 261"/>
+                              <a:gd name="T39" fmla="*/ 239 h 261"/>
+                              <a:gd name="T40" fmla="*/ 38 w 261"/>
+                              <a:gd name="T41" fmla="*/ 223 h 261"/>
+                              <a:gd name="T42" fmla="*/ 22 w 261"/>
+                              <a:gd name="T43" fmla="*/ 204 h 261"/>
+                              <a:gd name="T44" fmla="*/ 10 w 261"/>
+                              <a:gd name="T45" fmla="*/ 181 h 261"/>
+                              <a:gd name="T46" fmla="*/ 2 w 261"/>
+                              <a:gd name="T47" fmla="*/ 157 h 261"/>
+                              <a:gd name="T48" fmla="*/ 0 w 261"/>
+                              <a:gd name="T49" fmla="*/ 131 h 261"/>
+                              <a:gd name="T50" fmla="*/ 2 w 261"/>
+                              <a:gd name="T51" fmla="*/ 104 h 261"/>
+                              <a:gd name="T52" fmla="*/ 10 w 261"/>
+                              <a:gd name="T53" fmla="*/ 80 h 261"/>
+                              <a:gd name="T54" fmla="*/ 22 w 261"/>
+                              <a:gd name="T55" fmla="*/ 58 h 261"/>
+                              <a:gd name="T56" fmla="*/ 38 w 261"/>
+                              <a:gd name="T57" fmla="*/ 38 h 261"/>
+                              <a:gd name="T58" fmla="*/ 57 w 261"/>
+                              <a:gd name="T59" fmla="*/ 22 h 261"/>
+                              <a:gd name="T60" fmla="*/ 80 w 261"/>
+                              <a:gd name="T61" fmla="*/ 10 h 261"/>
+                              <a:gd name="T62" fmla="*/ 104 w 261"/>
+                              <a:gd name="T63" fmla="*/ 3 h 261"/>
+                              <a:gd name="T64" fmla="*/ 130 w 261"/>
+                              <a:gd name="T65" fmla="*/ 0 h 261"/>
+                            </a:gdLst>
+                            <a:ahLst/>
+                            <a:cxnLst>
+                              <a:cxn ang="0">
+                                <a:pos x="T0" y="T1"/>
+                              </a:cxn>
+                              <a:cxn ang="0">
+                                <a:pos x="T2" y="T3"/>
+                              </a:cxn>
+                              <a:cxn ang="0">
+                                <a:pos x="T4" y="T5"/>
+                              </a:cxn>
+                              <a:cxn ang="0">
+                                <a:pos x="T6" y="T7"/>
+                              </a:cxn>
+                              <a:cxn ang="0">
+                                <a:pos x="T8" y="T9"/>
+                              </a:cxn>
+                              <a:cxn ang="0">
+                                <a:pos x="T10" y="T11"/>
+                              </a:cxn>
+                              <a:cxn ang="0">
+                                <a:pos x="T12" y="T13"/>
+                              </a:cxn>
+                              <a:cxn ang="0">
+                                <a:pos x="T14" y="T15"/>
+                              </a:cxn>
+                              <a:cxn ang="0">
+                                <a:pos x="T16" y="T17"/>
+                              </a:cxn>
+                              <a:cxn ang="0">
+                                <a:pos x="T18" y="T19"/>
+                              </a:cxn>
+                              <a:cxn ang="0">
+                                <a:pos x="T20" y="T21"/>
+                              </a:cxn>
+                              <a:cxn ang="0">
+                                <a:pos x="T22" y="T23"/>
+                              </a:cxn>
+                              <a:cxn ang="0">
+                                <a:pos x="T24" y="T25"/>
+                              </a:cxn>
+                              <a:cxn ang="0">
+                                <a:pos x="T26" y="T27"/>
+                              </a:cxn>
+                              <a:cxn ang="0">
+                                <a:pos x="T28" y="T29"/>
+                              </a:cxn>
+                              <a:cxn ang="0">
+                                <a:pos x="T30" y="T31"/>
+                              </a:cxn>
+                              <a:cxn ang="0">
+                                <a:pos x="T32" y="T33"/>
+                              </a:cxn>
+                              <a:cxn ang="0">
+                                <a:pos x="T34" y="T35"/>
+                              </a:cxn>
+                              <a:cxn ang="0">
+                                <a:pos x="T36" y="T37"/>
+                              </a:cxn>
+                              <a:cxn ang="0">
+                                <a:pos x="T38" y="T39"/>
+                              </a:cxn>
+                              <a:cxn ang="0">
+                                <a:pos x="T40" y="T41"/>
+                              </a:cxn>
+                              <a:cxn ang="0">
+                                <a:pos x="T42" y="T43"/>
+                              </a:cxn>
+                              <a:cxn ang="0">
+                                <a:pos x="T44" y="T45"/>
+                              </a:cxn>
+                              <a:cxn ang="0">
+                                <a:pos x="T46" y="T47"/>
+                              </a:cxn>
+                              <a:cxn ang="0">
+                                <a:pos x="T48" y="T49"/>
+                              </a:cxn>
+                              <a:cxn ang="0">
+                                <a:pos x="T50" y="T51"/>
+                              </a:cxn>
+                              <a:cxn ang="0">
+                                <a:pos x="T52" y="T53"/>
+                              </a:cxn>
+                              <a:cxn ang="0">
+                                <a:pos x="T54" y="T55"/>
+                              </a:cxn>
+                              <a:cxn ang="0">
+                                <a:pos x="T56" y="T57"/>
+                              </a:cxn>
+                              <a:cxn ang="0">
+                                <a:pos x="T58" y="T59"/>
+                              </a:cxn>
+                              <a:cxn ang="0">
+                                <a:pos x="T60" y="T61"/>
+                              </a:cxn>
+                              <a:cxn ang="0">
+                                <a:pos x="T62" y="T63"/>
+                              </a:cxn>
+                              <a:cxn ang="0">
+                                <a:pos x="T64" y="T65"/>
+                              </a:cxn>
+                            </a:cxnLst>
+                            <a:rect l="0" t="0" r="r" b="b"/>
+                            <a:pathLst>
+                              <a:path w="261" h="261">
+                                <a:moveTo>
+                                  <a:pt x="130" y="0"/>
+                                </a:moveTo>
+                                <a:lnTo>
+                                  <a:pt x="157" y="3"/>
+                                </a:lnTo>
+                                <a:lnTo>
+                                  <a:pt x="181" y="10"/>
+                                </a:lnTo>
+                                <a:lnTo>
+                                  <a:pt x="203" y="22"/>
+                                </a:lnTo>
+                                <a:lnTo>
+                                  <a:pt x="223" y="38"/>
+                                </a:lnTo>
+                                <a:lnTo>
+                                  <a:pt x="239" y="58"/>
+                                </a:lnTo>
+                                <a:lnTo>
+                                  <a:pt x="251" y="80"/>
+                                </a:lnTo>
+                                <a:lnTo>
+                                  <a:pt x="258" y="104"/>
+                                </a:lnTo>
+                                <a:lnTo>
+                                  <a:pt x="261" y="131"/>
+                                </a:lnTo>
+                                <a:lnTo>
+                                  <a:pt x="258" y="157"/>
+                                </a:lnTo>
+                                <a:lnTo>
+                                  <a:pt x="251" y="181"/>
+                                </a:lnTo>
+                                <a:lnTo>
+                                  <a:pt x="239" y="204"/>
+                                </a:lnTo>
+                                <a:lnTo>
+                                  <a:pt x="223" y="223"/>
+                                </a:lnTo>
+                                <a:lnTo>
+                                  <a:pt x="203" y="239"/>
+                                </a:lnTo>
+                                <a:lnTo>
+                                  <a:pt x="181" y="251"/>
+                                </a:lnTo>
+                                <a:lnTo>
+                                  <a:pt x="157" y="259"/>
+                                </a:lnTo>
+                                <a:lnTo>
+                                  <a:pt x="130" y="261"/>
+                                </a:lnTo>
+                                <a:lnTo>
+                                  <a:pt x="104" y="259"/>
+                                </a:lnTo>
+                                <a:lnTo>
+                                  <a:pt x="80" y="251"/>
+                                </a:lnTo>
+                                <a:lnTo>
+                                  <a:pt x="57" y="239"/>
+                                </a:lnTo>
+                                <a:lnTo>
+                                  <a:pt x="38" y="223"/>
+                                </a:lnTo>
+                                <a:lnTo>
+                                  <a:pt x="22" y="204"/>
+                                </a:lnTo>
+                                <a:lnTo>
+                                  <a:pt x="10" y="181"/>
+                                </a:lnTo>
+                                <a:lnTo>
+                                  <a:pt x="2" y="157"/>
+                                </a:lnTo>
+                                <a:lnTo>
+                                  <a:pt x="0" y="131"/>
+                                </a:lnTo>
+                                <a:lnTo>
+                                  <a:pt x="2" y="104"/>
+                                </a:lnTo>
+                                <a:lnTo>
+                                  <a:pt x="10" y="80"/>
+                                </a:lnTo>
+                                <a:lnTo>
+                                  <a:pt x="22" y="58"/>
+                                </a:lnTo>
+                                <a:lnTo>
+                                  <a:pt x="38" y="38"/>
+                                </a:lnTo>
+                                <a:lnTo>
+                                  <a:pt x="57" y="22"/>
+                                </a:lnTo>
+                                <a:lnTo>
+                                  <a:pt x="80" y="10"/>
+                                </a:lnTo>
+                                <a:lnTo>
+                                  <a:pt x="104" y="3"/>
+                                </a:lnTo>
+                                <a:lnTo>
+                                  <a:pt x="130" y="0"/>
+                                </a:lnTo>
+                                <a:close/>
+                              </a:path>
+                            </a:pathLst>
+                          </a:custGeom>
+                          <a:solidFill>
+                            <a:schemeClr val="bg1"/>
+                          </a:solidFill>
+                          <a:ln w="0">
+                            <a:noFill/>
+                            <a:prstDash val="solid"/>
+                            <a:round/>
+                            <a:headEnd/>
+                            <a:tailEnd/>
+                          </a:ln>
+                        </wps:spPr>
+                        <wps:bodyPr vert="horz" wrap="square" lIns="91440" tIns="45720" rIns="91440" bIns="45720" numCol="1" anchor="t" anchorCtr="0" compatLnSpc="1">
+                          <a:prstTxWarp prst="textNoShape">
+                            <a:avLst/>
+                          </a:prstTxWarp>
+                        </wps:bodyPr>
+                      </wps:wsp>
+                      <wps:wsp>
+                        <wps:cNvPr id="1147611887" name="Activities icon symbol part 2" descr="Activities icon symbol part 2"/>
+                        <wps:cNvSpPr>
+                          <a:spLocks/>
+                        </wps:cNvSpPr>
+                        <wps:spPr bwMode="auto">
+                          <a:xfrm>
+                            <a:off x="80" y="80"/>
+                            <a:ext cx="14" cy="13"/>
+                          </a:xfrm>
+                          <a:custGeom>
+                            <a:avLst/>
+                            <a:gdLst>
+                              <a:gd name="T0" fmla="*/ 131 w 262"/>
+                              <a:gd name="T1" fmla="*/ 0 h 261"/>
+                              <a:gd name="T2" fmla="*/ 157 w 262"/>
+                              <a:gd name="T3" fmla="*/ 3 h 261"/>
+                              <a:gd name="T4" fmla="*/ 182 w 262"/>
+                              <a:gd name="T5" fmla="*/ 10 h 261"/>
+                              <a:gd name="T6" fmla="*/ 204 w 262"/>
+                              <a:gd name="T7" fmla="*/ 22 h 261"/>
+                              <a:gd name="T8" fmla="*/ 223 w 262"/>
+                              <a:gd name="T9" fmla="*/ 38 h 261"/>
+                              <a:gd name="T10" fmla="*/ 239 w 262"/>
+                              <a:gd name="T11" fmla="*/ 58 h 261"/>
+                              <a:gd name="T12" fmla="*/ 251 w 262"/>
+                              <a:gd name="T13" fmla="*/ 80 h 261"/>
+                              <a:gd name="T14" fmla="*/ 259 w 262"/>
+                              <a:gd name="T15" fmla="*/ 104 h 261"/>
+                              <a:gd name="T16" fmla="*/ 262 w 262"/>
+                              <a:gd name="T17" fmla="*/ 131 h 261"/>
+                              <a:gd name="T18" fmla="*/ 259 w 262"/>
+                              <a:gd name="T19" fmla="*/ 157 h 261"/>
+                              <a:gd name="T20" fmla="*/ 251 w 262"/>
+                              <a:gd name="T21" fmla="*/ 181 h 261"/>
+                              <a:gd name="T22" fmla="*/ 239 w 262"/>
+                              <a:gd name="T23" fmla="*/ 204 h 261"/>
+                              <a:gd name="T24" fmla="*/ 223 w 262"/>
+                              <a:gd name="T25" fmla="*/ 223 h 261"/>
+                              <a:gd name="T26" fmla="*/ 204 w 262"/>
+                              <a:gd name="T27" fmla="*/ 239 h 261"/>
+                              <a:gd name="T28" fmla="*/ 182 w 262"/>
+                              <a:gd name="T29" fmla="*/ 251 h 261"/>
+                              <a:gd name="T30" fmla="*/ 157 w 262"/>
+                              <a:gd name="T31" fmla="*/ 259 h 261"/>
+                              <a:gd name="T32" fmla="*/ 131 w 262"/>
+                              <a:gd name="T33" fmla="*/ 261 h 261"/>
+                              <a:gd name="T34" fmla="*/ 105 w 262"/>
+                              <a:gd name="T35" fmla="*/ 259 h 261"/>
+                              <a:gd name="T36" fmla="*/ 80 w 262"/>
+                              <a:gd name="T37" fmla="*/ 251 h 261"/>
+                              <a:gd name="T38" fmla="*/ 58 w 262"/>
+                              <a:gd name="T39" fmla="*/ 239 h 261"/>
+                              <a:gd name="T40" fmla="*/ 39 w 262"/>
+                              <a:gd name="T41" fmla="*/ 223 h 261"/>
+                              <a:gd name="T42" fmla="*/ 23 w 262"/>
+                              <a:gd name="T43" fmla="*/ 204 h 261"/>
+                              <a:gd name="T44" fmla="*/ 11 w 262"/>
+                              <a:gd name="T45" fmla="*/ 181 h 261"/>
+                              <a:gd name="T46" fmla="*/ 3 w 262"/>
+                              <a:gd name="T47" fmla="*/ 157 h 261"/>
+                              <a:gd name="T48" fmla="*/ 0 w 262"/>
+                              <a:gd name="T49" fmla="*/ 131 h 261"/>
+                              <a:gd name="T50" fmla="*/ 3 w 262"/>
+                              <a:gd name="T51" fmla="*/ 104 h 261"/>
+                              <a:gd name="T52" fmla="*/ 11 w 262"/>
+                              <a:gd name="T53" fmla="*/ 80 h 261"/>
+                              <a:gd name="T54" fmla="*/ 23 w 262"/>
+                              <a:gd name="T55" fmla="*/ 58 h 261"/>
+                              <a:gd name="T56" fmla="*/ 39 w 262"/>
+                              <a:gd name="T57" fmla="*/ 38 h 261"/>
+                              <a:gd name="T58" fmla="*/ 58 w 262"/>
+                              <a:gd name="T59" fmla="*/ 22 h 261"/>
+                              <a:gd name="T60" fmla="*/ 80 w 262"/>
+                              <a:gd name="T61" fmla="*/ 10 h 261"/>
+                              <a:gd name="T62" fmla="*/ 105 w 262"/>
+                              <a:gd name="T63" fmla="*/ 3 h 261"/>
+                              <a:gd name="T64" fmla="*/ 131 w 262"/>
+                              <a:gd name="T65" fmla="*/ 0 h 261"/>
+                            </a:gdLst>
+                            <a:ahLst/>
+                            <a:cxnLst>
+                              <a:cxn ang="0">
+                                <a:pos x="T0" y="T1"/>
+                              </a:cxn>
+                              <a:cxn ang="0">
+                                <a:pos x="T2" y="T3"/>
+                              </a:cxn>
+                              <a:cxn ang="0">
+                                <a:pos x="T4" y="T5"/>
+                              </a:cxn>
+                              <a:cxn ang="0">
+                                <a:pos x="T6" y="T7"/>
+                              </a:cxn>
+                              <a:cxn ang="0">
+                                <a:pos x="T8" y="T9"/>
+                              </a:cxn>
+                              <a:cxn ang="0">
+                                <a:pos x="T10" y="T11"/>
+                              </a:cxn>
+                              <a:cxn ang="0">
+                                <a:pos x="T12" y="T13"/>
+                              </a:cxn>
+                              <a:cxn ang="0">
+                                <a:pos x="T14" y="T15"/>
+                              </a:cxn>
+                              <a:cxn ang="0">
+                                <a:pos x="T16" y="T17"/>
+                              </a:cxn>
+                              <a:cxn ang="0">
+                                <a:pos x="T18" y="T19"/>
+                              </a:cxn>
+                              <a:cxn ang="0">
+                                <a:pos x="T20" y="T21"/>
+                              </a:cxn>
+                              <a:cxn ang="0">
+                                <a:pos x="T22" y="T23"/>
+                              </a:cxn>
+                              <a:cxn ang="0">
+                                <a:pos x="T24" y="T25"/>
+                              </a:cxn>
+                              <a:cxn ang="0">
+                                <a:pos x="T26" y="T27"/>
+                              </a:cxn>
+                              <a:cxn ang="0">
+                                <a:pos x="T28" y="T29"/>
+                              </a:cxn>
+                              <a:cxn ang="0">
+                                <a:pos x="T30" y="T31"/>
+                              </a:cxn>
+                              <a:cxn ang="0">
+                                <a:pos x="T32" y="T33"/>
+                              </a:cxn>
+                              <a:cxn ang="0">
+                                <a:pos x="T34" y="T35"/>
+                              </a:cxn>
+                              <a:cxn ang="0">
+                                <a:pos x="T36" y="T37"/>
+                              </a:cxn>
+                              <a:cxn ang="0">
+                                <a:pos x="T38" y="T39"/>
+                              </a:cxn>
+                              <a:cxn ang="0">
+                                <a:pos x="T40" y="T41"/>
+                              </a:cxn>
+                              <a:cxn ang="0">
+                                <a:pos x="T42" y="T43"/>
+                              </a:cxn>
+                              <a:cxn ang="0">
+                                <a:pos x="T44" y="T45"/>
+                              </a:cxn>
+                              <a:cxn ang="0">
+                                <a:pos x="T46" y="T47"/>
+                              </a:cxn>
+                              <a:cxn ang="0">
+                                <a:pos x="T48" y="T49"/>
+                              </a:cxn>
+                              <a:cxn ang="0">
+                                <a:pos x="T50" y="T51"/>
+                              </a:cxn>
+                              <a:cxn ang="0">
+                                <a:pos x="T52" y="T53"/>
+                              </a:cxn>
+                              <a:cxn ang="0">
+                                <a:pos x="T54" y="T55"/>
+                              </a:cxn>
+                              <a:cxn ang="0">
+                                <a:pos x="T56" y="T57"/>
+                              </a:cxn>
+                              <a:cxn ang="0">
+                                <a:pos x="T58" y="T59"/>
+                              </a:cxn>
+                              <a:cxn ang="0">
+                                <a:pos x="T60" y="T61"/>
+                              </a:cxn>
+                              <a:cxn ang="0">
+                                <a:pos x="T62" y="T63"/>
+                              </a:cxn>
+                              <a:cxn ang="0">
+                                <a:pos x="T64" y="T65"/>
+                              </a:cxn>
+                            </a:cxnLst>
+                            <a:rect l="0" t="0" r="r" b="b"/>
+                            <a:pathLst>
+                              <a:path w="262" h="261">
+                                <a:moveTo>
+                                  <a:pt x="131" y="0"/>
+                                </a:moveTo>
+                                <a:lnTo>
+                                  <a:pt x="157" y="3"/>
+                                </a:lnTo>
+                                <a:lnTo>
+                                  <a:pt x="182" y="10"/>
+                                </a:lnTo>
+                                <a:lnTo>
+                                  <a:pt x="204" y="22"/>
+                                </a:lnTo>
+                                <a:lnTo>
+                                  <a:pt x="223" y="38"/>
+                                </a:lnTo>
+                                <a:lnTo>
+                                  <a:pt x="239" y="58"/>
+                                </a:lnTo>
+                                <a:lnTo>
+                                  <a:pt x="251" y="80"/>
+                                </a:lnTo>
+                                <a:lnTo>
+                                  <a:pt x="259" y="104"/>
+                                </a:lnTo>
+                                <a:lnTo>
+                                  <a:pt x="262" y="131"/>
+                                </a:lnTo>
+                                <a:lnTo>
+                                  <a:pt x="259" y="157"/>
+                                </a:lnTo>
+                                <a:lnTo>
+                                  <a:pt x="251" y="181"/>
+                                </a:lnTo>
+                                <a:lnTo>
+                                  <a:pt x="239" y="204"/>
+                                </a:lnTo>
+                                <a:lnTo>
+                                  <a:pt x="223" y="223"/>
+                                </a:lnTo>
+                                <a:lnTo>
+                                  <a:pt x="204" y="239"/>
+                                </a:lnTo>
+                                <a:lnTo>
+                                  <a:pt x="182" y="251"/>
+                                </a:lnTo>
+                                <a:lnTo>
+                                  <a:pt x="157" y="259"/>
+                                </a:lnTo>
+                                <a:lnTo>
+                                  <a:pt x="131" y="261"/>
+                                </a:lnTo>
+                                <a:lnTo>
+                                  <a:pt x="105" y="259"/>
+                                </a:lnTo>
+                                <a:lnTo>
+                                  <a:pt x="80" y="251"/>
+                                </a:lnTo>
+                                <a:lnTo>
+                                  <a:pt x="58" y="239"/>
+                                </a:lnTo>
+                                <a:lnTo>
+                                  <a:pt x="39" y="223"/>
+                                </a:lnTo>
+                                <a:lnTo>
+                                  <a:pt x="23" y="204"/>
+                                </a:lnTo>
+                                <a:lnTo>
+                                  <a:pt x="11" y="181"/>
+                                </a:lnTo>
+                                <a:lnTo>
+                                  <a:pt x="3" y="157"/>
+                                </a:lnTo>
+                                <a:lnTo>
+                                  <a:pt x="0" y="131"/>
+                                </a:lnTo>
+                                <a:lnTo>
+                                  <a:pt x="3" y="104"/>
+                                </a:lnTo>
+                                <a:lnTo>
+                                  <a:pt x="11" y="80"/>
+                                </a:lnTo>
+                                <a:lnTo>
+                                  <a:pt x="23" y="58"/>
+                                </a:lnTo>
+                                <a:lnTo>
+                                  <a:pt x="39" y="38"/>
+                                </a:lnTo>
+                                <a:lnTo>
+                                  <a:pt x="58" y="22"/>
+                                </a:lnTo>
+                                <a:lnTo>
+                                  <a:pt x="80" y="10"/>
+                                </a:lnTo>
+                                <a:lnTo>
+                                  <a:pt x="105" y="3"/>
+                                </a:lnTo>
+                                <a:lnTo>
+                                  <a:pt x="131" y="0"/>
+                                </a:lnTo>
+                                <a:close/>
+                              </a:path>
+                            </a:pathLst>
+                          </a:custGeom>
+                          <a:solidFill>
+                            <a:schemeClr val="bg1"/>
+                          </a:solidFill>
+                          <a:ln w="0">
+                            <a:noFill/>
+                            <a:prstDash val="solid"/>
+                            <a:round/>
+                            <a:headEnd/>
+                            <a:tailEnd/>
+                          </a:ln>
+                        </wps:spPr>
+                        <wps:bodyPr vert="horz" wrap="square" lIns="91440" tIns="45720" rIns="91440" bIns="45720" numCol="1" anchor="t" anchorCtr="0" compatLnSpc="1">
+                          <a:prstTxWarp prst="textNoShape">
+                            <a:avLst/>
+                          </a:prstTxWarp>
+                        </wps:bodyPr>
+                      </wps:wsp>
+                      <wps:wsp>
+                        <wps:cNvPr id="1678411358" name="Activities icon symbol part 3" descr="Activities icon symbol part 3"/>
+                        <wps:cNvSpPr>
+                          <a:spLocks/>
+                        </wps:cNvSpPr>
+                        <wps:spPr bwMode="auto">
+                          <a:xfrm>
+                            <a:off x="105" y="80"/>
+                            <a:ext cx="14" cy="13"/>
+                          </a:xfrm>
+                          <a:custGeom>
+                            <a:avLst/>
+                            <a:gdLst>
+                              <a:gd name="T0" fmla="*/ 130 w 261"/>
+                              <a:gd name="T1" fmla="*/ 0 h 261"/>
+                              <a:gd name="T2" fmla="*/ 157 w 261"/>
+                              <a:gd name="T3" fmla="*/ 3 h 261"/>
+                              <a:gd name="T4" fmla="*/ 181 w 261"/>
+                              <a:gd name="T5" fmla="*/ 10 h 261"/>
+                              <a:gd name="T6" fmla="*/ 204 w 261"/>
+                              <a:gd name="T7" fmla="*/ 22 h 261"/>
+                              <a:gd name="T8" fmla="*/ 223 w 261"/>
+                              <a:gd name="T9" fmla="*/ 38 h 261"/>
+                              <a:gd name="T10" fmla="*/ 239 w 261"/>
+                              <a:gd name="T11" fmla="*/ 58 h 261"/>
+                              <a:gd name="T12" fmla="*/ 251 w 261"/>
+                              <a:gd name="T13" fmla="*/ 80 h 261"/>
+                              <a:gd name="T14" fmla="*/ 258 w 261"/>
+                              <a:gd name="T15" fmla="*/ 104 h 261"/>
+                              <a:gd name="T16" fmla="*/ 261 w 261"/>
+                              <a:gd name="T17" fmla="*/ 131 h 261"/>
+                              <a:gd name="T18" fmla="*/ 258 w 261"/>
+                              <a:gd name="T19" fmla="*/ 157 h 261"/>
+                              <a:gd name="T20" fmla="*/ 251 w 261"/>
+                              <a:gd name="T21" fmla="*/ 181 h 261"/>
+                              <a:gd name="T22" fmla="*/ 239 w 261"/>
+                              <a:gd name="T23" fmla="*/ 204 h 261"/>
+                              <a:gd name="T24" fmla="*/ 223 w 261"/>
+                              <a:gd name="T25" fmla="*/ 223 h 261"/>
+                              <a:gd name="T26" fmla="*/ 204 w 261"/>
+                              <a:gd name="T27" fmla="*/ 239 h 261"/>
+                              <a:gd name="T28" fmla="*/ 181 w 261"/>
+                              <a:gd name="T29" fmla="*/ 251 h 261"/>
+                              <a:gd name="T30" fmla="*/ 157 w 261"/>
+                              <a:gd name="T31" fmla="*/ 259 h 261"/>
+                              <a:gd name="T32" fmla="*/ 130 w 261"/>
+                              <a:gd name="T33" fmla="*/ 261 h 261"/>
+                              <a:gd name="T34" fmla="*/ 104 w 261"/>
+                              <a:gd name="T35" fmla="*/ 259 h 261"/>
+                              <a:gd name="T36" fmla="*/ 80 w 261"/>
+                              <a:gd name="T37" fmla="*/ 251 h 261"/>
+                              <a:gd name="T38" fmla="*/ 58 w 261"/>
+                              <a:gd name="T39" fmla="*/ 239 h 261"/>
+                              <a:gd name="T40" fmla="*/ 38 w 261"/>
+                              <a:gd name="T41" fmla="*/ 223 h 261"/>
+                              <a:gd name="T42" fmla="*/ 22 w 261"/>
+                              <a:gd name="T43" fmla="*/ 204 h 261"/>
+                              <a:gd name="T44" fmla="*/ 10 w 261"/>
+                              <a:gd name="T45" fmla="*/ 181 h 261"/>
+                              <a:gd name="T46" fmla="*/ 3 w 261"/>
+                              <a:gd name="T47" fmla="*/ 157 h 261"/>
+                              <a:gd name="T48" fmla="*/ 0 w 261"/>
+                              <a:gd name="T49" fmla="*/ 131 h 261"/>
+                              <a:gd name="T50" fmla="*/ 3 w 261"/>
+                              <a:gd name="T51" fmla="*/ 104 h 261"/>
+                              <a:gd name="T52" fmla="*/ 10 w 261"/>
+                              <a:gd name="T53" fmla="*/ 80 h 261"/>
+                              <a:gd name="T54" fmla="*/ 22 w 261"/>
+                              <a:gd name="T55" fmla="*/ 58 h 261"/>
+                              <a:gd name="T56" fmla="*/ 38 w 261"/>
+                              <a:gd name="T57" fmla="*/ 38 h 261"/>
+                              <a:gd name="T58" fmla="*/ 58 w 261"/>
+                              <a:gd name="T59" fmla="*/ 22 h 261"/>
+                              <a:gd name="T60" fmla="*/ 80 w 261"/>
+                              <a:gd name="T61" fmla="*/ 10 h 261"/>
+                              <a:gd name="T62" fmla="*/ 104 w 261"/>
+                              <a:gd name="T63" fmla="*/ 3 h 261"/>
+                              <a:gd name="T64" fmla="*/ 130 w 261"/>
+                              <a:gd name="T65" fmla="*/ 0 h 261"/>
+                            </a:gdLst>
+                            <a:ahLst/>
+                            <a:cxnLst>
+                              <a:cxn ang="0">
+                                <a:pos x="T0" y="T1"/>
+                              </a:cxn>
+                              <a:cxn ang="0">
+                                <a:pos x="T2" y="T3"/>
+                              </a:cxn>
+                              <a:cxn ang="0">
+                                <a:pos x="T4" y="T5"/>
+                              </a:cxn>
+                              <a:cxn ang="0">
+                                <a:pos x="T6" y="T7"/>
+                              </a:cxn>
+                              <a:cxn ang="0">
+                                <a:pos x="T8" y="T9"/>
+                              </a:cxn>
+                              <a:cxn ang="0">
+                                <a:pos x="T10" y="T11"/>
+                              </a:cxn>
+                              <a:cxn ang="0">
+                                <a:pos x="T12" y="T13"/>
+                              </a:cxn>
+                              <a:cxn ang="0">
+                                <a:pos x="T14" y="T15"/>
+                              </a:cxn>
+                              <a:cxn ang="0">
+                                <a:pos x="T16" y="T17"/>
+                              </a:cxn>
+                              <a:cxn ang="0">
+                                <a:pos x="T18" y="T19"/>
+                              </a:cxn>
+                              <a:cxn ang="0">
+                                <a:pos x="T20" y="T21"/>
+                              </a:cxn>
+                              <a:cxn ang="0">
+                                <a:pos x="T22" y="T23"/>
+                              </a:cxn>
+                              <a:cxn ang="0">
+                                <a:pos x="T24" y="T25"/>
+                              </a:cxn>
+                              <a:cxn ang="0">
+                                <a:pos x="T26" y="T27"/>
+                              </a:cxn>
+                              <a:cxn ang="0">
+                                <a:pos x="T28" y="T29"/>
+                              </a:cxn>
+                              <a:cxn ang="0">
+                                <a:pos x="T30" y="T31"/>
+                              </a:cxn>
+                              <a:cxn ang="0">
+                                <a:pos x="T32" y="T33"/>
+                              </a:cxn>
+                              <a:cxn ang="0">
+                                <a:pos x="T34" y="T35"/>
+                              </a:cxn>
+                              <a:cxn ang="0">
+                                <a:pos x="T36" y="T37"/>
+                              </a:cxn>
+                              <a:cxn ang="0">
+                                <a:pos x="T38" y="T39"/>
+                              </a:cxn>
+                              <a:cxn ang="0">
+                                <a:pos x="T40" y="T41"/>
+                              </a:cxn>
+                              <a:cxn ang="0">
+                                <a:pos x="T42" y="T43"/>
+                              </a:cxn>
+                              <a:cxn ang="0">
+                                <a:pos x="T44" y="T45"/>
+                              </a:cxn>
+                              <a:cxn ang="0">
+                                <a:pos x="T46" y="T47"/>
+                              </a:cxn>
+                              <a:cxn ang="0">
+                                <a:pos x="T48" y="T49"/>
+                              </a:cxn>
+                              <a:cxn ang="0">
+                                <a:pos x="T50" y="T51"/>
+                              </a:cxn>
+                              <a:cxn ang="0">
+                                <a:pos x="T52" y="T53"/>
+                              </a:cxn>
+                              <a:cxn ang="0">
+                                <a:pos x="T54" y="T55"/>
+                              </a:cxn>
+                              <a:cxn ang="0">
+                                <a:pos x="T56" y="T57"/>
+                              </a:cxn>
+                              <a:cxn ang="0">
+                                <a:pos x="T58" y="T59"/>
+                              </a:cxn>
+                              <a:cxn ang="0">
+                                <a:pos x="T60" y="T61"/>
+                              </a:cxn>
+                              <a:cxn ang="0">
+                                <a:pos x="T62" y="T63"/>
+                              </a:cxn>
+                              <a:cxn ang="0">
+                                <a:pos x="T64" y="T65"/>
+                              </a:cxn>
+                            </a:cxnLst>
+                            <a:rect l="0" t="0" r="r" b="b"/>
+                            <a:pathLst>
+                              <a:path w="261" h="261">
+                                <a:moveTo>
+                                  <a:pt x="130" y="0"/>
+                                </a:moveTo>
+                                <a:lnTo>
+                                  <a:pt x="157" y="3"/>
+                                </a:lnTo>
+                                <a:lnTo>
+                                  <a:pt x="181" y="10"/>
+                                </a:lnTo>
+                                <a:lnTo>
+                                  <a:pt x="204" y="22"/>
+                                </a:lnTo>
+                                <a:lnTo>
+                                  <a:pt x="223" y="38"/>
+                                </a:lnTo>
+                                <a:lnTo>
+                                  <a:pt x="239" y="58"/>
+                                </a:lnTo>
+                                <a:lnTo>
+                                  <a:pt x="251" y="80"/>
+                                </a:lnTo>
+                                <a:lnTo>
+                                  <a:pt x="258" y="104"/>
+                                </a:lnTo>
+                                <a:lnTo>
+                                  <a:pt x="261" y="131"/>
+                                </a:lnTo>
+                                <a:lnTo>
+                                  <a:pt x="258" y="157"/>
+                                </a:lnTo>
+                                <a:lnTo>
+                                  <a:pt x="251" y="181"/>
+                                </a:lnTo>
+                                <a:lnTo>
+                                  <a:pt x="239" y="204"/>
+                                </a:lnTo>
+                                <a:lnTo>
+                                  <a:pt x="223" y="223"/>
+                                </a:lnTo>
+                                <a:lnTo>
+                                  <a:pt x="204" y="239"/>
+                                </a:lnTo>
+                                <a:lnTo>
+                                  <a:pt x="181" y="251"/>
+                                </a:lnTo>
+                                <a:lnTo>
+                                  <a:pt x="157" y="259"/>
+                                </a:lnTo>
+                                <a:lnTo>
+                                  <a:pt x="130" y="261"/>
+                                </a:lnTo>
+                                <a:lnTo>
+                                  <a:pt x="104" y="259"/>
+                                </a:lnTo>
+                                <a:lnTo>
+                                  <a:pt x="80" y="251"/>
+                                </a:lnTo>
+                                <a:lnTo>
+                                  <a:pt x="58" y="239"/>
+                                </a:lnTo>
+                                <a:lnTo>
+                                  <a:pt x="38" y="223"/>
+                                </a:lnTo>
+                                <a:lnTo>
+                                  <a:pt x="22" y="204"/>
+                                </a:lnTo>
+                                <a:lnTo>
+                                  <a:pt x="10" y="181"/>
+                                </a:lnTo>
+                                <a:lnTo>
+                                  <a:pt x="3" y="157"/>
+                                </a:lnTo>
+                                <a:lnTo>
+                                  <a:pt x="0" y="131"/>
+                                </a:lnTo>
+                                <a:lnTo>
+                                  <a:pt x="3" y="104"/>
+                                </a:lnTo>
+                                <a:lnTo>
+                                  <a:pt x="10" y="80"/>
+                                </a:lnTo>
+                                <a:lnTo>
+                                  <a:pt x="22" y="58"/>
+                                </a:lnTo>
+                                <a:lnTo>
+                                  <a:pt x="38" y="38"/>
+                                </a:lnTo>
+                                <a:lnTo>
+                                  <a:pt x="58" y="22"/>
+                                </a:lnTo>
+                                <a:lnTo>
+                                  <a:pt x="80" y="10"/>
+                                </a:lnTo>
+                                <a:lnTo>
+                                  <a:pt x="104" y="3"/>
+                                </a:lnTo>
+                                <a:lnTo>
+                                  <a:pt x="130" y="0"/>
+                                </a:lnTo>
+                                <a:close/>
+                              </a:path>
+                            </a:pathLst>
+                          </a:custGeom>
+                          <a:solidFill>
+                            <a:schemeClr val="bg1"/>
+                          </a:solidFill>
+                          <a:ln w="0">
+                            <a:noFill/>
+                            <a:prstDash val="solid"/>
+                            <a:round/>
+                            <a:headEnd/>
+                            <a:tailEnd/>
+                          </a:ln>
+                        </wps:spPr>
+                        <wps:bodyPr vert="horz" wrap="square" lIns="91440" tIns="45720" rIns="91440" bIns="45720" numCol="1" anchor="t" anchorCtr="0" compatLnSpc="1">
+                          <a:prstTxWarp prst="textNoShape">
+                            <a:avLst/>
+                          </a:prstTxWarp>
+                        </wps:bodyPr>
+                      </wps:wsp>
+                    </wpg:wgp>
+                  </a:graphicData>
+                </a:graphic>
+              </wp:anchor>
+            </w:drawing>
+          </mc:Choice>
+          <mc:Fallback>
+            <w:pict>
+              <v:group w14:anchorId="3786C5E9" id="Activities in circle icon" o:spid="_x0000_s1026" alt="Activities icon" style="position:absolute;margin-left:6.45pt;margin-top:606pt;width:21.6pt;height:21.6pt;z-index:251659264;mso-position-horizontal-relative:left-margin-area;mso-position-vertical-relative:page" coordsize="171,171" o:gfxdata="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">
+                <v:shape id="Activities icon circle" o:spid="_x0000_s1027" alt="Activities icon circle" style="position:absolute;width:171;height:171;visibility:visible;mso-wrap-style:square;v-text-anchor:top" coordsize="3246,3246" o:gfxdata="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" path="m1623,r102,3l1826,13r99,15l2023,49r94,28l2210,109r89,38l2386,190r83,49l2551,291r77,57l2701,410r70,65l2836,545r62,73l2955,695r52,82l3056,860r43,87l3137,1036r32,93l3197,1223r21,98l3233,1420r10,101l3246,1623r-3,102l3233,1826r-15,100l3197,2023r-28,94l3137,2210r-38,89l3056,2386r-49,84l2955,2551r-57,77l2836,2701r-65,70l2701,2836r-73,62l2551,2955r-82,53l2386,3056r-87,43l2210,3137r-93,32l2023,3197r-98,21l1826,3233r-101,10l1623,3246r-102,-3l1420,3233r-100,-15l1223,3197r-94,-28l1036,3137r-89,-38l860,3056r-84,-48l695,2955r-77,-57l545,2836r-70,-65l410,2701r-62,-73l291,2551r-53,-81l190,2386r-43,-87l109,2210,77,2117,49,2023,28,1926,13,1826,3,1725,,1623,3,1521,13,1420r15,-99l49,1223r28,-94l109,1036r38,-89l190,860r48,-83l291,695r57,-77l410,545r65,-70l545,410r73,-62l695,291r81,-52l860,190r87,-43l1036,109r93,-32l1223,49r97,-21l1420,13,1521,3,1623,xe" fillcolor="#77448b [3204]" stroked="f" strokeweight="0">
+                  <v:path arrowok="t" o:connecttype="custom" o:connectlocs="91,0;101,1;112,4;121,8;130,13;138,18;146,25;153,33;158,41;163,50;167,59;170,70;171,80;171,91;170,101;167,112;163,121;158,130;153,138;146,146;138,153;130,158;121,163;112,167;101,170;91,171;80,171;70,170;59,167;50,163;41,158;33,153;25,146;18,138;13,130;8,121;4,112;1,101;0,91;0,80;1,70;4,59;8,50;13,41;18,33;25,25;33,18;41,13;50,8;59,4;70,1;80,0" o:connectangles="0,0,0,0,0,0,0,0,0,0,0,0,0,0,0,0,0,0,0,0,0,0,0,0,0,0,0,0,0,0,0,0,0,0,0,0,0,0,0,0,0,0,0,0,0,0,0,0,0,0,0,0"/>
+                </v:shape>
+                <v:shape id="Activities icon symbol part 1" o:spid="_x0000_s1028" alt="Activities icon symbol part 1" style="position:absolute;left:56;top:80;width:14;height:13;visibility:visible;mso-wrap-style:square;v-text-anchor:top" coordsize="261,261" o:gfxdata="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" path="m130,r27,3l181,10r22,12l223,38r16,20l251,80r7,24l261,131r-3,26l251,181r-12,23l223,223r-20,16l181,251r-24,8l130,261r-26,-2l80,251,57,239,38,223,22,204,10,181,2,157,,131,2,104,10,80,22,58,38,38,57,22,80,10,104,3,130,xe" fillcolor="white [3212]" stroked="f" strokeweight="0">
+                  <v:path arrowok="t" o:connecttype="custom" o:connectlocs="7,0;8,0;10,0;11,1;12,2;13,3;13,4;14,5;14,7;14,8;13,9;13,10;12,11;11,12;10,13;8,13;7,13;6,13;4,13;3,12;2,11;1,10;1,9;0,8;0,7;0,5;1,4;1,3;2,2;3,1;4,0;6,0;7,0" o:connectangles="0,0,0,0,0,0,0,0,0,0,0,0,0,0,0,0,0,0,0,0,0,0,0,0,0,0,0,0,0,0,0,0,0"/>
+                </v:shape>
+                <v:shape id="Activities icon symbol part 2" o:spid="_x0000_s1029" alt="Activities icon symbol part 2" style="position:absolute;left:80;top:80;width:14;height:13;visibility:visible;mso-wrap-style:square;v-text-anchor:top" coordsize="262,261" o:gfxdata="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" path="m131,r26,3l182,10r22,12l223,38r16,20l251,80r8,24l262,131r-3,26l251,181r-12,23l223,223r-19,16l182,251r-25,8l131,261r-26,-2l80,251,58,239,39,223,23,204,11,181,3,157,,131,3,104,11,80,23,58,39,38,58,22,80,10,105,3,131,xe" fillcolor="white [3212]" stroked="f" strokeweight="0">
+                  <v:path arrowok="t" o:connecttype="custom" o:connectlocs="7,0;8,0;10,0;11,1;12,2;13,3;13,4;14,5;14,7;14,8;13,9;13,10;12,11;11,12;10,13;8,13;7,13;6,13;4,13;3,12;2,11;1,10;1,9;0,8;0,7;0,5;1,4;1,3;2,2;3,1;4,0;6,0;7,0" o:connectangles="0,0,0,0,0,0,0,0,0,0,0,0,0,0,0,0,0,0,0,0,0,0,0,0,0,0,0,0,0,0,0,0,0"/>
+                </v:shape>
+                <v:shape id="Activities icon symbol part 3" o:spid="_x0000_s1030" alt="Activities icon symbol part 3" style="position:absolute;left:105;top:80;width:14;height:13;visibility:visible;mso-wrap-style:square;v-text-anchor:top" coordsize="261,261" o:gfxdata="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" path="m130,r27,3l181,10r23,12l223,38r16,20l251,80r7,24l261,131r-3,26l251,181r-12,23l223,223r-19,16l181,251r-24,8l130,261r-26,-2l80,251,58,239,38,223,22,204,10,181,3,157,,131,3,104,10,80,22,58,38,38,58,22,80,10,104,3,130,xe" fillcolor="white [3212]" stroked="f" strokeweight="0">
+                  <v:path arrowok="t" o:connecttype="custom" o:connectlocs="7,0;8,0;10,0;11,1;12,2;13,3;13,4;14,5;14,7;14,8;13,9;13,10;12,11;11,12;10,13;8,13;7,13;6,13;4,13;3,12;2,11;1,10;1,9;0,8;0,7;0,5;1,4;1,3;2,2;3,1;4,0;6,0;7,0" o:connectangles="0,0,0,0,0,0,0,0,0,0,0,0,0,0,0,0,0,0,0,0,0,0,0,0,0,0,0,0,0,0,0,0,0"/>
+                </v:shape>
+                <w10:wrap type="square" anchorx="margin" anchory="page"/>
+              </v:group>
+            </w:pict>
+          </mc:Fallback>
+        </mc:AlternateContent>
+      </w:r>
       <w:r>
         <w:t>Competed in Cyberforce’s Reign competition in Summer of 2023, placed 17</w:t>
       </w:r>
@@ -9885,7 +11666,187 @@
         <w:t xml:space="preserve"> out of 1</w:t>
       </w:r>
       <w:r>
-        <w:t xml:space="preserve">00+ participants. </w:t>
+        <w:t>44</w:t>
+      </w:r>
+      <w:r>
+        <w:t xml:space="preserve"> participants. </w:t>
+      </w:r>
+    </w:p>
+    <w:p>
+      <w:pPr>
+        <w:pStyle w:val="ListBullet"/>
+        <w:numPr>
+          <w:ilvl w:val="0"/>
+          <w:numId w:val="0"/>
+        </w:numPr>
+        <w:rPr>
+          <w:rFonts w:asciiTheme="majorHAnsi" w:hAnsiTheme="majorHAnsi" w:cstheme="majorHAnsi"/>
+          <w:b/>
+          <w:bCs/>
+          <w:color w:val="000000" w:themeColor="text1"/>
+          <w:sz w:val="32"/>
+          <w:szCs w:val="32"/>
+        </w:rPr>
+      </w:pPr>
+      <w:r>
+        <w:rPr>
+          <w:rFonts w:asciiTheme="majorHAnsi" w:hAnsiTheme="majorHAnsi" w:cstheme="majorHAnsi"/>
+          <w:b/>
+          <w:bCs/>
+          <w:color w:val="000000" w:themeColor="text1"/>
+          <w:sz w:val="32"/>
+          <w:szCs w:val="32"/>
+        </w:rPr>
+        <w:t xml:space="preserve">  </w:t>
+      </w:r>
+      <w:r>
+        <w:rPr>
+          <w:rFonts w:asciiTheme="majorHAnsi" w:hAnsiTheme="majorHAnsi" w:cstheme="majorHAnsi"/>
+          <w:b/>
+          <w:bCs/>
+          <w:color w:val="000000" w:themeColor="text1"/>
+          <w:sz w:val="32"/>
+          <w:szCs w:val="32"/>
+        </w:rPr>
+        <w:t>Projects</w:t>
+      </w:r>
+    </w:p>
+    <w:p>
+      <w:pPr>
+        <w:pStyle w:val="Heading2"/>
+        <w:rPr>
+          <w:rStyle w:val="Emphasis"/>
+        </w:rPr>
+      </w:pPr>
+      <w:r>
+        <w:t>Makefile Generator</w:t>
+      </w:r>
+      <w:r>
+        <w:t xml:space="preserve"> | </w:t>
+      </w:r>
+      <w:r>
+        <w:rPr>
+          <w:rStyle w:val="Emphasis"/>
+        </w:rPr>
+        <w:t>5/2023</w:t>
+      </w:r>
+    </w:p>
+    <w:p>
+      <w:pPr>
+        <w:pStyle w:val="ListBullet"/>
+        <w:rPr>
+          <w:rStyle w:val="Emphasis"/>
+        </w:rPr>
+      </w:pPr>
+      <w:r>
+        <w:rPr>
+          <w:rStyle w:val="Emphasis"/>
+          <w:sz w:val="22"/>
+        </w:rPr>
+        <w:t>Created a command line interface with options parsing that allows the user to construct a GNU makefile with ease.</w:t>
+      </w:r>
+    </w:p>
+    <w:p>
+      <w:pPr>
+        <w:pStyle w:val="Heading2"/>
+        <w:rPr>
+          <w:rStyle w:val="Emphasis"/>
+        </w:rPr>
+      </w:pPr>
+      <w:r>
+        <w:t>Sudoku</w:t>
+      </w:r>
+      <w:r>
+        <w:t xml:space="preserve"> Generator</w:t>
+      </w:r>
+      <w:r>
+        <w:t xml:space="preserve"> | </w:t>
+      </w:r>
+      <w:r>
+        <w:rPr>
+          <w:rStyle w:val="Emphasis"/>
+        </w:rPr>
+        <w:t>8</w:t>
+      </w:r>
+      <w:r>
+        <w:rPr>
+          <w:rStyle w:val="Emphasis"/>
+        </w:rPr>
+        <w:t>/202</w:t>
+      </w:r>
+      <w:r>
+        <w:rPr>
+          <w:rStyle w:val="Emphasis"/>
+        </w:rPr>
+        <w:t>2</w:t>
+      </w:r>
+    </w:p>
+    <w:p>
+      <w:pPr>
+        <w:pStyle w:val="ListBullet"/>
+        <w:rPr>
+          <w:iCs/>
+          <w:sz w:val="26"/>
+        </w:rPr>
+      </w:pPr>
+      <w:r>
+        <w:rPr>
+          <w:rFonts w:cstheme="minorHAnsi"/>
+          <w:iCs/>
+        </w:rPr>
+        <w:t xml:space="preserve">Implemented a sudoku solver, player, and random generator </w:t>
+      </w:r>
+      <w:r>
+        <w:rPr>
+          <w:rFonts w:cstheme="minorHAnsi"/>
+          <w:iCs/>
+        </w:rPr>
+        <w:t>with solvable boards</w:t>
+      </w:r>
+      <w:r>
+        <w:rPr>
+          <w:rFonts w:cstheme="minorHAnsi"/>
+          <w:iCs/>
+        </w:rPr>
+        <w:t xml:space="preserve">. </w:t>
+      </w:r>
+    </w:p>
+    <w:p>
+      <w:pPr>
+        <w:pStyle w:val="Heading2"/>
+        <w:rPr>
+          <w:rStyle w:val="Emphasis"/>
+        </w:rPr>
+      </w:pPr>
+      <w:r>
+        <w:t xml:space="preserve">RISC-V </w:t>
+      </w:r>
+      <w:r>
+        <w:t xml:space="preserve">SV39 </w:t>
+      </w:r>
+      <w:r>
+        <w:t>to PA Translator</w:t>
+      </w:r>
+      <w:r>
+        <w:t xml:space="preserve"> | </w:t>
+      </w:r>
+      <w:r>
+        <w:rPr>
+          <w:rStyle w:val="Emphasis"/>
+        </w:rPr>
+        <w:t>8</w:t>
+      </w:r>
+      <w:r>
+        <w:rPr>
+          <w:rStyle w:val="Emphasis"/>
+        </w:rPr>
+        <w:t>/202</w:t>
+      </w:r>
+      <w:r>
+        <w:rPr>
+          <w:rStyle w:val="Emphasis"/>
+        </w:rPr>
+        <w:t>2</w:t>
       </w:r>
     </w:p>
     <w:p>
@@ -9893,18 +11854,33 @@
         <w:pStyle w:val="ListBullet"/>
       </w:pPr>
       <w:r>
-        <w:t xml:space="preserve">Current member of Lunabotics robotics team (part of the programming and manufacturing </w:t>
+        <w:t>Created</w:t>
       </w:r>
       <w:r>
-        <w:t>sub teams</w:t>
+        <w:t xml:space="preserve"> a program to convert a </w:t>
       </w:r>
       <w:r>
-        <w:t>).</w:t>
+        <w:t>39-bit</w:t>
+      </w:r>
+      <w:r>
+        <w:t xml:space="preserve"> virtual address to a 48</w:t>
+      </w:r>
+      <w:r>
+        <w:t>-</w:t>
+      </w:r>
+      <w:r>
+        <w:t xml:space="preserve">bit physical address using </w:t>
+      </w:r>
+      <w:r>
+        <w:t>PTEs</w:t>
+      </w:r>
+      <w:r>
+        <w:t xml:space="preserve"> and bit shifting.</w:t>
       </w:r>
     </w:p>
     <w:sectPr>
-      <w:footerReference w:type="default" r:id="rId12"/>
-      <w:headerReference w:type="first" r:id="rId13"/>
+      <w:footerReference w:type="default" r:id="rId14"/>
+      <w:headerReference w:type="first" r:id="rId15"/>
       <w:pgSz w:w="12240" w:h="15840" w:code="1"/>
       <w:pgMar w:top="720" w:right="720" w:bottom="720" w:left="720" w:header="432" w:footer="648" w:gutter="0"/>
       <w:cols w:space="720"/>
@@ -10513,7 +12489,7 @@
   <w:abstractNum w:abstractNumId="12" w15:restartNumberingAfterBreak="0">
     <w:nsid w:val="21D36168"/>
     <w:multiLevelType w:val="multilevel"/>
-    <w:tmpl w:val="510E1954"/>
+    <w:tmpl w:val="23CC9230"/>
     <w:lvl w:ilvl="0">
       <w:start w:val="1"/>
       <w:numFmt w:val="bullet"/>
@@ -10526,6 +12502,8 @@
       <w:rPr>
         <w:rFonts w:ascii="Symbol" w:hAnsi="Symbol" w:hint="default"/>
         <w:color w:val="77448B" w:themeColor="accent1"/>
+        <w:sz w:val="22"/>
+        <w:szCs w:val="22"/>
       </w:rPr>
     </w:lvl>
     <w:lvl w:ilvl="1">
@@ -11425,7 +13403,6 @@
   <w:style w:type="character" w:default="1" w:styleId="DefaultParagraphFont">
     <w:name w:val="Default Paragraph Font"/>
     <w:uiPriority w:val="1"/>
-    <w:semiHidden/>
     <w:unhideWhenUsed/>
   </w:style>
   <w:style w:type="table" w:default="1" w:styleId="TableNormal">
@@ -12445,32 +14422,6 @@
         </w:p>
       </w:docPartBody>
     </w:docPart>
-    <w:docPart>
-      <w:docPartPr>
-        <w:name w:val="855F31B85FBB4DB99CC368DE317B8279"/>
-        <w:category>
-          <w:name w:val="General"/>
-          <w:gallery w:val="placeholder"/>
-        </w:category>
-        <w:types>
-          <w:type w:val="bbPlcHdr"/>
-        </w:types>
-        <w:behaviors>
-          <w:behavior w:val="content"/>
-        </w:behaviors>
-        <w:guid w:val="{38C5056E-7539-4C9C-9CB0-B7FAEC47EF30}"/>
-      </w:docPartPr>
-      <w:docPartBody>
-        <w:p>
-          <w:pPr>
-            <w:pStyle w:val="855F31B85FBB4DB99CC368DE317B8279"/>
-          </w:pPr>
-          <w:r>
-            <w:t>Skills</w:t>
-          </w:r>
-        </w:p>
-      </w:docPartBody>
-    </w:docPart>
   </w:docParts>
 </w:glossaryDocument>
 </file>
@@ -12553,9 +14504,12 @@
   <w:rsids>
     <w:rsidRoot w:val="00E24089"/>
     <w:rsid w:val="0013780D"/>
+    <w:rsid w:val="002758DF"/>
+    <w:rsid w:val="00536B25"/>
     <w:rsid w:val="006E7DD5"/>
     <w:rsid w:val="008307D0"/>
     <w:rsid w:val="009971AA"/>
+    <w:rsid w:val="00A81315"/>
     <w:rsid w:val="00E24089"/>
   </w:rsids>
   <m:mathPr>
@@ -13005,9 +14959,6 @@
     <w:semiHidden/>
     <w:unhideWhenUsed/>
   </w:style>
-  <w:style w:type="paragraph" w:customStyle="1" w:styleId="0C95A3DCA05F41499250178708B8DDE5">
-    <w:name w:val="0C95A3DCA05F41499250178708B8DDE5"/>
-  </w:style>
   <w:style w:type="paragraph" w:customStyle="1" w:styleId="D122A73A2A9948F0958B4FBCB685BBAA">
     <w:name w:val="D122A73A2A9948F0958B4FBCB685BBAA"/>
   </w:style>
@@ -13034,6 +14985,14 @@
   </w:style>
   <w:style w:type="paragraph" w:customStyle="1" w:styleId="855F31B85FBB4DB99CC368DE317B8279">
     <w:name w:val="855F31B85FBB4DB99CC368DE317B8279"/>
+  </w:style>
+  <w:style w:type="paragraph" w:customStyle="1" w:styleId="7154684E793E43DB86AFB6D142990E54">
+    <w:name w:val="7154684E793E43DB86AFB6D142990E54"/>
+    <w:rsid w:val="00536B25"/>
+    <w:rPr>
+      <w:kern w:val="2"/>
+      <w14:ligatures w14:val="standardContextual"/>
+    </w:rPr>
   </w:style>
 </w:styles>
 </file>
@@ -13296,6 +15255,16 @@
 </file>
 
 <file path=customXml/item3.xml><?xml version="1.0" encoding="utf-8"?>
+<p:properties xmlns:p="http://schemas.microsoft.com/office/2006/metadata/properties" xmlns:xsi="http://www.w3.org/2001/XMLSchema-instance" xmlns:pc="http://schemas.microsoft.com/office/infopath/2007/PartnerControls">
+  <documentManagement/>
+</p:properties>
+</file>
+
+<file path=customXml/item4.xml><?xml version="1.0" encoding="utf-8"?>
+<b:Sources xmlns:b="http://schemas.openxmlformats.org/officeDocument/2006/bibliography" xmlns="http://schemas.openxmlformats.org/officeDocument/2006/bibliography" SelectedStyle="\APASixthEditionOfficeOnline.xsl" StyleName="APA" Version="6"/>
+</file>
+
+<file path=customXml/item5.xml><?xml version="1.0" encoding="utf-8"?>
 <ct:contentTypeSchema xmlns:ct="http://schemas.microsoft.com/office/2006/metadata/contentType" xmlns:ma="http://schemas.microsoft.com/office/2006/metadata/properties/metaAttributes" ct:_="" ma:_="" ma:contentTypeName="Document" ma:contentTypeID="0x010100FFC921BAAE465F41AE0FFDFE2909B294" ma:contentTypeVersion="2" ma:contentTypeDescription="Create a new document." ma:contentTypeScope="" ma:versionID="199af009e2faaff9e6ccd12933e3cd49">
   <xsd:schema xmlns:xsd="http://www.w3.org/2001/XMLSchema" xmlns:xs="http://www.w3.org/2001/XMLSchema" xmlns:p="http://schemas.microsoft.com/office/2006/metadata/properties" xmlns:ns3="b21ff59f-c7ab-4d72-aed4-dd3a2c168086" targetNamespace="http://schemas.microsoft.com/office/2006/metadata/properties" ma:root="true" ma:fieldsID="a1ae90c75ec18d38256c90227dd3f6ca" ns3:_="">
     <xsd:import namespace="b21ff59f-c7ab-4d72-aed4-dd3a2c168086"/>
@@ -13427,16 +15396,6 @@
 </ct:contentTypeSchema>
 </file>
 
-<file path=customXml/item4.xml><?xml version="1.0" encoding="utf-8"?>
-<b:Sources xmlns:b="http://schemas.openxmlformats.org/officeDocument/2006/bibliography" xmlns="http://schemas.openxmlformats.org/officeDocument/2006/bibliography" SelectedStyle="\APASixthEditionOfficeOnline.xsl" StyleName="APA" Version="6"/>
-</file>
-
-<file path=customXml/item5.xml><?xml version="1.0" encoding="utf-8"?>
-<p:properties xmlns:p="http://schemas.microsoft.com/office/2006/metadata/properties" xmlns:xsi="http://www.w3.org/2001/XMLSchema-instance" xmlns:pc="http://schemas.microsoft.com/office/infopath/2007/PartnerControls">
-  <documentManagement/>
-</p:properties>
-</file>
-
 <file path=customXml/itemProps1.xml><?xml version="1.0" encoding="utf-8"?>
 <ds:datastoreItem xmlns:ds="http://schemas.openxmlformats.org/officeDocument/2006/customXml" ds:itemID="{55AF091B-3C7A-41E3-B477-F2FDAA23CFDA}">
   <ds:schemaRefs>
@@ -13454,6 +15413,23 @@
 </file>
 
 <file path=customXml/itemProps3.xml><?xml version="1.0" encoding="utf-8"?>
+<ds:datastoreItem xmlns:ds="http://schemas.openxmlformats.org/officeDocument/2006/customXml" ds:itemID="{A4C6EDC5-2156-4772-B532-432B6B8F18C5}">
+  <ds:schemaRefs>
+    <ds:schemaRef ds:uri="http://schemas.microsoft.com/office/2006/metadata/properties"/>
+    <ds:schemaRef ds:uri="http://schemas.microsoft.com/office/infopath/2007/PartnerControls"/>
+  </ds:schemaRefs>
+</ds:datastoreItem>
+</file>
+
+<file path=customXml/itemProps4.xml><?xml version="1.0" encoding="utf-8"?>
+<ds:datastoreItem xmlns:ds="http://schemas.openxmlformats.org/officeDocument/2006/customXml" ds:itemID="{2DD6ADE3-B0F4-4015-876D-A8F523B8A7F7}">
+  <ds:schemaRefs>
+    <ds:schemaRef ds:uri="http://schemas.openxmlformats.org/officeDocument/2006/bibliography"/>
+  </ds:schemaRefs>
+</ds:datastoreItem>
+</file>
+
+<file path=customXml/itemProps5.xml><?xml version="1.0" encoding="utf-8"?>
 <ds:datastoreItem xmlns:ds="http://schemas.openxmlformats.org/officeDocument/2006/customXml" ds:itemID="{FB2B0C6C-E9FC-4D3E-9DCA-44E27D6ECE04}">
   <ds:schemaRefs>
     <ds:schemaRef ds:uri="http://schemas.microsoft.com/office/2006/metadata/contentType"/>
@@ -13469,21 +15445,4 @@
     <ds:schemaRef ds:uri="http://schemas.microsoft.com/internal/obd"/>
   </ds:schemaRefs>
 </ds:datastoreItem>
-</file>
-
-<file path=customXml/itemProps4.xml><?xml version="1.0" encoding="utf-8"?>
-<ds:datastoreItem xmlns:ds="http://schemas.openxmlformats.org/officeDocument/2006/customXml" ds:itemID="{2DD6ADE3-B0F4-4015-876D-A8F523B8A7F7}">
-  <ds:schemaRefs>
-    <ds:schemaRef ds:uri="http://schemas.openxmlformats.org/officeDocument/2006/bibliography"/>
-  </ds:schemaRefs>
-</ds:datastoreItem>
-</file>
-
-<file path=customXml/itemProps5.xml><?xml version="1.0" encoding="utf-8"?>
-<ds:datastoreItem xmlns:ds="http://schemas.openxmlformats.org/officeDocument/2006/customXml" ds:itemID="{A4C6EDC5-2156-4772-B532-432B6B8F18C5}">
-  <ds:schemaRefs>
-    <ds:schemaRef ds:uri="http://schemas.microsoft.com/office/2006/metadata/properties"/>
-    <ds:schemaRef ds:uri="http://schemas.microsoft.com/office/infopath/2007/PartnerControls"/>
-  </ds:schemaRefs>
-</ds:datastoreItem>
 </file>
</xml_diff>